<commit_message>
Forgot to add updated file
</commit_message>
<xml_diff>
--- a/Various documents/Requirements Analysis and Specification Document (Andrea).docx
+++ b/Various documents/Requirements Analysis and Specification Document (Andrea).docx
@@ -3274,7 +3274,7 @@
           </mc:Choice>
           <mc:Fallback>
             <w:pict>
-              <v:oval w14:anchorId="2E9FBD30" id="Oval_x0020_21" o:spid="_x0000_s1026" style="position:absolute;margin-left:244.35pt;margin-top:25.8pt;width:135pt;height:107.2pt;z-index:251668480;visibility:visible;mso-wrap-style:square;mso-width-percent:0;mso-height-percent:0;mso-wrap-distance-left:9pt;mso-wrap-distance-top:0;mso-wrap-distance-right:9pt;mso-wrap-distance-bottom:0;mso-position-horizontal:absolute;mso-position-horizontal-relative:text;mso-position-vertical:absolute;mso-position-vertical-relative:text;mso-width-percent:0;mso-height-percent:0;mso-width-relative:margin;mso-height-relative:margin;v-text-anchor:middle" o:gfxdata="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" filled="f" strokecolor="#a5a5a5 [3206]" strokeweight="2pt">
+              <v:oval w14:anchorId="0453972E" id="Oval_x0020_21" o:spid="_x0000_s1026" style="position:absolute;margin-left:244.35pt;margin-top:25.8pt;width:135pt;height:107.2pt;z-index:251668480;visibility:visible;mso-wrap-style:square;mso-width-percent:0;mso-height-percent:0;mso-wrap-distance-left:9pt;mso-wrap-distance-top:0;mso-wrap-distance-right:9pt;mso-wrap-distance-bottom:0;mso-position-horizontal:absolute;mso-position-horizontal-relative:text;mso-position-vertical:absolute;mso-position-vertical-relative:text;mso-width-percent:0;mso-height-percent:0;mso-width-relative:margin;mso-height-relative:margin;v-text-anchor:middle" o:gfxdata="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" filled="f" strokecolor="#a5a5a5 [3206]" strokeweight="2pt">
                 <v:stroke joinstyle="miter"/>
                 <w10:wrap type="through"/>
               </v:oval>
@@ -3383,7 +3383,7 @@
           </mc:Choice>
           <mc:Fallback>
             <w:pict>
-              <v:shapetype w14:anchorId="4DA3A621" id="_x0000_t32" coordsize="21600,21600" o:spt="32" o:oned="t" path="m0,0l21600,21600e" filled="f">
+              <v:shapetype w14:anchorId="5CAAA2AC" id="_x0000_t32" coordsize="21600,21600" o:spt="32" o:oned="t" path="m0,0l21600,21600e" filled="f">
                 <v:path arrowok="t" fillok="f" o:connecttype="none"/>
                 <o:lock v:ext="edit" shapetype="t"/>
               </v:shapetype>
@@ -3474,7 +3474,7 @@
           </mc:Choice>
           <mc:Fallback>
             <w:pict>
-              <v:shape w14:anchorId="0A175789" id="Straight_x0020_Arrow_x0020_Connector_x0020_26" o:spid="_x0000_s1026" type="#_x0000_t32" style="position:absolute;margin-left:82.35pt;margin-top:10.3pt;width:53.75pt;height:58.2pt;flip:y;z-index:251676672;visibility:visible;mso-wrap-style:square;mso-width-percent:0;mso-height-percent:0;mso-wrap-distance-left:9pt;mso-wrap-distance-top:0;mso-wrap-distance-right:9pt;mso-wrap-distance-bottom:0;mso-position-horizontal:absolute;mso-position-horizontal-relative:text;mso-position-vertical:absolute;mso-position-vertical-relative:text;mso-width-percent:0;mso-height-percent:0;mso-width-relative:margin;mso-height-relative:margin" o:gfxdata="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" strokecolor="#5b9bd5 [3204]" strokeweight="2pt">
+              <v:shape w14:anchorId="09B2B8A5" id="Straight_x0020_Arrow_x0020_Connector_x0020_26" o:spid="_x0000_s1026" type="#_x0000_t32" style="position:absolute;margin-left:82.35pt;margin-top:10.3pt;width:53.75pt;height:58.2pt;flip:y;z-index:251676672;visibility:visible;mso-wrap-style:square;mso-width-percent:0;mso-height-percent:0;mso-wrap-distance-left:9pt;mso-wrap-distance-top:0;mso-wrap-distance-right:9pt;mso-wrap-distance-bottom:0;mso-position-horizontal:absolute;mso-position-horizontal-relative:text;mso-position-vertical:absolute;mso-position-vertical-relative:text;mso-width-percent:0;mso-height-percent:0;mso-width-relative:margin;mso-height-relative:margin" o:gfxdata="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" strokecolor="#5b9bd5 [3204]" strokeweight="2pt">
                 <v:stroke endarrow="block" joinstyle="miter"/>
               </v:shape>
             </w:pict>
@@ -3550,7 +3550,7 @@
           </mc:Choice>
           <mc:Fallback>
             <w:pict>
-              <v:shape w14:anchorId="2258F26C" id="Straight_x0020_Arrow_x0020_Connector_x0020_30" o:spid="_x0000_s1026" type="#_x0000_t32" style="position:absolute;margin-left:163.3pt;margin-top:4.7pt;width:9.05pt;height:1in;flip:y;z-index:251683840;visibility:visible;mso-wrap-style:square;mso-width-percent:0;mso-height-percent:0;mso-wrap-distance-left:9pt;mso-wrap-distance-top:0;mso-wrap-distance-right:9pt;mso-wrap-distance-bottom:0;mso-position-horizontal:absolute;mso-position-horizontal-relative:text;mso-position-vertical:absolute;mso-position-vertical-relative:text;mso-width-percent:0;mso-height-percent:0;mso-width-relative:margin;mso-height-relative:margin" o:gfxdata="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" strokecolor="#5b9bd5 [3204]" strokeweight="2pt">
+              <v:shape w14:anchorId="5C8085BD" id="Straight_x0020_Arrow_x0020_Connector_x0020_30" o:spid="_x0000_s1026" type="#_x0000_t32" style="position:absolute;margin-left:163.3pt;margin-top:4.7pt;width:9.05pt;height:1in;flip:y;z-index:251683840;visibility:visible;mso-wrap-style:square;mso-width-percent:0;mso-height-percent:0;mso-wrap-distance-left:9pt;mso-wrap-distance-top:0;mso-wrap-distance-right:9pt;mso-wrap-distance-bottom:0;mso-position-horizontal:absolute;mso-position-horizontal-relative:text;mso-position-vertical:absolute;mso-position-vertical-relative:text;mso-width-percent:0;mso-height-percent:0;mso-width-relative:margin;mso-height-relative:margin" o:gfxdata="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" strokecolor="#5b9bd5 [3204]" strokeweight="2pt">
                 <v:stroke endarrow="block" joinstyle="miter"/>
               </v:shape>
             </w:pict>
@@ -3637,7 +3637,7 @@
           </mc:Choice>
           <mc:Fallback>
             <w:pict>
-              <v:shape w14:anchorId="02EC3847" id="Straight_x0020_Arrow_x0020_Connector_x0020_27" o:spid="_x0000_s1026" type="#_x0000_t32" style="position:absolute;margin-left:-217pt;margin-top:7.35pt;width:45pt;height:90pt;flip:x y;z-index:251677696;visibility:visible;mso-wrap-style:square;mso-width-percent:0;mso-height-percent:0;mso-wrap-distance-left:9pt;mso-wrap-distance-top:0;mso-wrap-distance-right:9pt;mso-wrap-distance-bottom:0;mso-position-horizontal:absolute;mso-position-horizontal-relative:text;mso-position-vertical:absolute;mso-position-vertical-relative:text;mso-width-percent:0;mso-height-percent:0;mso-width-relative:margin;mso-height-relative:margin" o:gfxdata="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" strokecolor="#5b9bd5 [3204]" strokeweight="2pt">
+              <v:shape w14:anchorId="75B40CAC" id="Straight_x0020_Arrow_x0020_Connector_x0020_27" o:spid="_x0000_s1026" type="#_x0000_t32" style="position:absolute;margin-left:-217pt;margin-top:7.35pt;width:45pt;height:90pt;flip:x y;z-index:251677696;visibility:visible;mso-wrap-style:square;mso-width-percent:0;mso-height-percent:0;mso-wrap-distance-left:9pt;mso-wrap-distance-top:0;mso-wrap-distance-right:9pt;mso-wrap-distance-bottom:0;mso-position-horizontal:absolute;mso-position-horizontal-relative:text;mso-position-vertical:absolute;mso-position-vertical-relative:text;mso-width-percent:0;mso-height-percent:0;mso-width-relative:margin;mso-height-relative:margin" o:gfxdata="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" strokecolor="#5b9bd5 [3204]" strokeweight="2pt">
                 <v:stroke endarrow="block" joinstyle="miter"/>
               </v:shape>
             </w:pict>
@@ -3750,10 +3750,29 @@
                             <w:r>
                               <w:rPr>
                                 <w:rFonts w:ascii="Cambria" w:hAnsi="Cambria"/>
+                                <w:b/>
+                                <w:i/>
+                                <w:sz w:val="24"/>
+                                <w:szCs w:val="24"/>
+                              </w:rPr>
+                              <w:t>R</w:t>
+                            </w:r>
+                            <w:r>
+                              <w:rPr>
+                                <w:rFonts w:ascii="Cambria" w:hAnsi="Cambria"/>
                                 <w:i/>
                               </w:rPr>
-                              <w:t>Requirements</w:t>
+                              <w:t>-</w:t>
                             </w:r>
+                            <w:proofErr w:type="spellStart"/>
+                            <w:r>
+                              <w:rPr>
+                                <w:rFonts w:ascii="Cambria" w:hAnsi="Cambria"/>
+                                <w:i/>
+                              </w:rPr>
+                              <w:t>equirements</w:t>
+                            </w:r>
+                            <w:proofErr w:type="spellEnd"/>
                           </w:p>
                           <w:p>
                             <w:pPr>
@@ -3809,10 +3828,29 @@
                       <w:r>
                         <w:rPr>
                           <w:rFonts w:ascii="Cambria" w:hAnsi="Cambria"/>
+                          <w:b/>
+                          <w:i/>
+                          <w:sz w:val="24"/>
+                          <w:szCs w:val="24"/>
+                        </w:rPr>
+                        <w:t>R</w:t>
+                      </w:r>
+                      <w:r>
+                        <w:rPr>
+                          <w:rFonts w:ascii="Cambria" w:hAnsi="Cambria"/>
                           <w:i/>
                         </w:rPr>
-                        <w:t>Requirements</w:t>
+                        <w:t>-</w:t>
                       </w:r>
+                      <w:proofErr w:type="spellStart"/>
+                      <w:r>
+                        <w:rPr>
+                          <w:rFonts w:ascii="Cambria" w:hAnsi="Cambria"/>
+                          <w:i/>
+                        </w:rPr>
+                        <w:t>equirements</w:t>
+                      </w:r>
+                      <w:proofErr w:type="spellEnd"/>
                     </w:p>
                     <w:p>
                       <w:pPr>
@@ -3907,9 +3945,32 @@
                             </w:pPr>
                             <w:r>
                               <w:rPr>
+                                <w:b/>
+                                <w:i/>
+                                <w:sz w:val="24"/>
+                                <w:szCs w:val="24"/>
+                              </w:rPr>
+                              <w:t>D</w:t>
+                            </w:r>
+                            <w:r>
+                              <w:rPr>
                                 <w:i/>
                               </w:rPr>
-                              <w:t>Domain properties/assumption</w:t>
+                              <w:t>-</w:t>
+                            </w:r>
+                            <w:proofErr w:type="spellStart"/>
+                            <w:r>
+                              <w:rPr>
+                                <w:i/>
+                              </w:rPr>
+                              <w:t>omain</w:t>
+                            </w:r>
+                            <w:proofErr w:type="spellEnd"/>
+                            <w:r>
+                              <w:rPr>
+                                <w:i/>
+                              </w:rPr>
+                              <w:t xml:space="preserve"> properties/assumption</w:t>
                             </w:r>
                             <w:r>
                               <w:rPr>
@@ -3951,9 +4012,32 @@
                       </w:pPr>
                       <w:r>
                         <w:rPr>
+                          <w:b/>
+                          <w:i/>
+                          <w:sz w:val="24"/>
+                          <w:szCs w:val="24"/>
+                        </w:rPr>
+                        <w:t>D</w:t>
+                      </w:r>
+                      <w:r>
+                        <w:rPr>
                           <w:i/>
                         </w:rPr>
-                        <w:t>Domain properties/assumption</w:t>
+                        <w:t>-</w:t>
+                      </w:r>
+                      <w:proofErr w:type="spellStart"/>
+                      <w:r>
+                        <w:rPr>
+                          <w:i/>
+                        </w:rPr>
+                        <w:t>omain</w:t>
+                      </w:r>
+                      <w:proofErr w:type="spellEnd"/>
+                      <w:r>
+                        <w:rPr>
+                          <w:i/>
+                        </w:rPr>
+                        <w:t xml:space="preserve"> properties/assumption</w:t>
                       </w:r>
                       <w:r>
                         <w:rPr>
@@ -4037,10 +4121,27 @@
                             </w:pPr>
                             <w:r>
                               <w:rPr>
+                                <w:b/>
+                                <w:i/>
+                                <w:sz w:val="24"/>
+                                <w:szCs w:val="24"/>
+                              </w:rPr>
+                              <w:t>G</w:t>
+                            </w:r>
+                            <w:r>
+                              <w:rPr>
                                 <w:i/>
                               </w:rPr>
-                              <w:t>Goals</w:t>
+                              <w:t>-</w:t>
                             </w:r>
+                            <w:proofErr w:type="spellStart"/>
+                            <w:r>
+                              <w:rPr>
+                                <w:i/>
+                              </w:rPr>
+                              <w:t>oals</w:t>
+                            </w:r>
+                            <w:proofErr w:type="spellEnd"/>
                           </w:p>
                         </w:txbxContent>
                       </wps:txbx>
@@ -4075,10 +4176,27 @@
                       </w:pPr>
                       <w:r>
                         <w:rPr>
+                          <w:b/>
+                          <w:i/>
+                          <w:sz w:val="24"/>
+                          <w:szCs w:val="24"/>
+                        </w:rPr>
+                        <w:t>G</w:t>
+                      </w:r>
+                      <w:r>
+                        <w:rPr>
                           <w:i/>
                         </w:rPr>
-                        <w:t>Goals</w:t>
+                        <w:t>-</w:t>
                       </w:r>
+                      <w:proofErr w:type="spellStart"/>
+                      <w:r>
+                        <w:rPr>
+                          <w:i/>
+                        </w:rPr>
+                        <w:t>oals</w:t>
+                      </w:r>
+                      <w:proofErr w:type="spellEnd"/>
                     </w:p>
                   </w:txbxContent>
                 </v:textbox>
@@ -4135,8 +4253,6 @@
           <w:szCs w:val="28"/>
         </w:rPr>
       </w:pPr>
-      <w:bookmarkStart w:id="0" w:name="_GoBack"/>
-      <w:bookmarkEnd w:id="0"/>
     </w:p>
     <w:p>
       <w:pPr>
@@ -6497,6 +6613,47 @@
         </w:rPr>
         <w:t>GSM</w:t>
       </w:r>
+      <w:r>
+        <w:rPr>
+          <w:rFonts w:ascii="Cambria" w:hAnsi="Cambria" w:cs="Cambria"/>
+          <w:b/>
+          <w:color w:val="000000" w:themeColor="text1"/>
+          <w:sz w:val="24"/>
+          <w:szCs w:val="24"/>
+        </w:rPr>
+        <w:t xml:space="preserve">: </w:t>
+      </w:r>
+      <w:r>
+        <w:rPr>
+          <w:rFonts w:ascii="Cambria" w:hAnsi="Cambria" w:cs="Cambria"/>
+          <w:color w:val="000000" w:themeColor="text1"/>
+          <w:sz w:val="24"/>
+          <w:szCs w:val="24"/>
+        </w:rPr>
+        <w:t xml:space="preserve">Global System </w:t>
+      </w:r>
+      <w:proofErr w:type="gramStart"/>
+      <w:r>
+        <w:rPr>
+          <w:rFonts w:ascii="Cambria" w:hAnsi="Cambria" w:cs="Cambria"/>
+          <w:color w:val="000000" w:themeColor="text1"/>
+          <w:sz w:val="24"/>
+          <w:szCs w:val="24"/>
+        </w:rPr>
+        <w:t>For</w:t>
+      </w:r>
+      <w:proofErr w:type="gramEnd"/>
+      <w:r>
+        <w:rPr>
+          <w:rFonts w:ascii="Cambria" w:hAnsi="Cambria" w:cs="Cambria"/>
+          <w:color w:val="000000" w:themeColor="text1"/>
+          <w:sz w:val="24"/>
+          <w:szCs w:val="24"/>
+        </w:rPr>
+        <w:t xml:space="preserve"> Mobile Communications, default global standard for mobile communications.</w:t>
+      </w:r>
+      <w:bookmarkStart w:id="0" w:name="_GoBack"/>
+      <w:bookmarkEnd w:id="0"/>
     </w:p>
     <w:p>
       <w:pPr>
@@ -6549,7 +6706,16 @@
           <w:sz w:val="24"/>
           <w:szCs w:val="24"/>
         </w:rPr>
-        <w:t>lobal Positioning System, is</w:t>
+        <w:t xml:space="preserve">lobal Positioning System, </w:t>
+      </w:r>
+      <w:r>
+        <w:rPr>
+          <w:rFonts w:ascii="Cambria" w:hAnsi="Cambria" w:cs="Cambria"/>
+          <w:color w:val="000000" w:themeColor="text1"/>
+          <w:sz w:val="24"/>
+          <w:szCs w:val="24"/>
+        </w:rPr>
+        <w:t>satellite-based navigation system.</w:t>
       </w:r>
     </w:p>
     <w:p>
@@ -6836,6 +7002,7 @@
           <w:sz w:val="36"/>
           <w:szCs w:val="36"/>
         </w:rPr>
+        <w:lastRenderedPageBreak/>
         <w:t>1.7</w:t>
       </w:r>
       <w:r>
@@ -8590,6 +8757,7 @@
           <w:sz w:val="24"/>
           <w:szCs w:val="24"/>
         </w:rPr>
+        <w:lastRenderedPageBreak/>
         <w:t xml:space="preserve">Thanks to the mobile application support, the service will easily run on millions of devices. </w:t>
       </w:r>
       <w:r>
@@ -8647,16 +8815,7 @@
           <w:sz w:val="24"/>
           <w:szCs w:val="24"/>
         </w:rPr>
-        <w:t xml:space="preserve">of devices with </w:t>
-      </w:r>
-      <w:r>
-        <w:rPr>
-          <w:rFonts w:ascii="Cambria" w:hAnsi="Cambria"/>
-          <w:sz w:val="24"/>
-          <w:szCs w:val="24"/>
-        </w:rPr>
-        <w:lastRenderedPageBreak/>
-        <w:t>Android, iOS and Windows Phone (the most common operative systems in mobile devices, like smartphones and tablets).</w:t>
+        <w:t>of devices with Android, iOS and Windows Phone (the most common operative systems in mobile devices, like smartphones and tablets).</w:t>
       </w:r>
     </w:p>
     <w:p>
@@ -9395,7 +9554,7 @@
                                 <w:sz w:val="24"/>
                                 <w:szCs w:val="24"/>
                               </w:rPr>
-                              <w:t>12</w:t>
+                              <w:t>9</w:t>
                             </w:r>
                             <w:r>
                               <w:rPr>
@@ -9498,7 +9657,7 @@
                           <w:sz w:val="24"/>
                           <w:szCs w:val="24"/>
                         </w:rPr>
-                        <w:t>12</w:t>
+                        <w:t>9</w:t>
                       </w:r>
                       <w:r>
                         <w:rPr>
@@ -12597,44 +12756,44 @@
   </dgm:ptLst>
   <dgm:cxnLst>
     <dgm:cxn modelId="{D23D9D9F-E230-B14F-8CC4-60EF1E62361C}" srcId="{7DBAA654-83A9-2749-9A11-3A2F0853292E}" destId="{9D0A3E8F-79EA-4741-B4AF-359BBF2AD54A}" srcOrd="1" destOrd="0" parTransId="{A68219EE-DDA5-6D44-931C-E2DD8411613C}" sibTransId="{56563E73-53C5-C242-B5DD-534CCEB5A55B}"/>
-    <dgm:cxn modelId="{F204857C-18B7-5B4F-839A-7AF6CB1F1D52}" type="presOf" srcId="{56563E73-53C5-C242-B5DD-534CCEB5A55B}" destId="{8845A127-0D85-A14A-94CB-F773727D4C9B}" srcOrd="1" destOrd="0" presId="urn:microsoft.com/office/officeart/2005/8/layout/bProcess3"/>
-    <dgm:cxn modelId="{EC8A46E7-8EBF-6847-87DB-72D6D70AAA37}" type="presOf" srcId="{3ABC577C-D926-6C40-8609-A47272EDC0E8}" destId="{35CF6ACD-16BB-D44B-9967-A88BE4C856FA}" srcOrd="0" destOrd="0" presId="urn:microsoft.com/office/officeart/2005/8/layout/bProcess3"/>
-    <dgm:cxn modelId="{EECA43A1-FECC-9748-B6DB-C71A8074BAA6}" type="presOf" srcId="{56563E73-53C5-C242-B5DD-534CCEB5A55B}" destId="{1AB89A78-53AA-8046-940B-4774F5E8A3F4}" srcOrd="0" destOrd="0" presId="urn:microsoft.com/office/officeart/2005/8/layout/bProcess3"/>
-    <dgm:cxn modelId="{EB943ACE-3A6E-D94D-94CC-34E9ADB54EC7}" type="presOf" srcId="{9D0A3E8F-79EA-4741-B4AF-359BBF2AD54A}" destId="{CB005E4D-98D2-5E43-A79A-01D73FA5246C}" srcOrd="0" destOrd="0" presId="urn:microsoft.com/office/officeart/2005/8/layout/bProcess3"/>
-    <dgm:cxn modelId="{0C279F32-A895-4545-9571-48CFAC283EE5}" type="presOf" srcId="{6FF581C4-5EE0-6547-8B0A-4DD4E49DF7D5}" destId="{EE2C3E7E-7411-F14A-B102-730D81D864D3}" srcOrd="1" destOrd="0" presId="urn:microsoft.com/office/officeart/2005/8/layout/bProcess3"/>
+    <dgm:cxn modelId="{F74B91CC-8412-EB45-A54E-96019B188722}" type="presOf" srcId="{3D31D781-DE26-FC46-87C5-81D28438E988}" destId="{5054442F-68CC-BA4D-A78B-D10165C93B35}" srcOrd="0" destOrd="0" presId="urn:microsoft.com/office/officeart/2005/8/layout/bProcess3"/>
+    <dgm:cxn modelId="{0D1E2644-372C-8947-8C0E-AA217AFB2F25}" type="presOf" srcId="{761D77BA-5704-3540-A64C-39623ABDE933}" destId="{2B850CA7-3DA8-704B-9542-29A27C4E6E8A}" srcOrd="0" destOrd="0" presId="urn:microsoft.com/office/officeart/2005/8/layout/bProcess3"/>
     <dgm:cxn modelId="{CBA7B2CB-398D-0944-9097-F88E098803F8}" srcId="{7DBAA654-83A9-2749-9A11-3A2F0853292E}" destId="{981B4EF9-7A3A-BE49-B6B6-0021D3615771}" srcOrd="5" destOrd="0" parTransId="{036AB1F6-FA37-614F-A857-CA2CBEA75FF8}" sibTransId="{07202FE3-BBDD-A74E-9ED7-5FC69364AF9D}"/>
     <dgm:cxn modelId="{A4DF705F-378F-3D46-8BF6-315C5DACB12C}" srcId="{7DBAA654-83A9-2749-9A11-3A2F0853292E}" destId="{3D31D781-DE26-FC46-87C5-81D28438E988}" srcOrd="4" destOrd="0" parTransId="{7FDE228D-3493-0041-A7C9-8BDABED610D5}" sibTransId="{51AF1449-732A-7245-8907-3B0B474E6716}"/>
     <dgm:cxn modelId="{9F7DBBD3-2135-334D-BDE9-A8ED29101BA4}" srcId="{7DBAA654-83A9-2749-9A11-3A2F0853292E}" destId="{3ABC577C-D926-6C40-8609-A47272EDC0E8}" srcOrd="3" destOrd="0" parTransId="{73D020D2-C3E5-6D4B-A74D-95AC52916961}" sibTransId="{E1700588-AA9B-9044-98E5-A52BC9E980D8}"/>
-    <dgm:cxn modelId="{A13AE5EC-F311-144B-A5EE-58B3BDBF9B47}" type="presOf" srcId="{C900A651-3FCA-634D-8E96-FB8C693E1E8F}" destId="{71E5BCB2-3AB6-4C42-9B09-A87936C7F001}" srcOrd="0" destOrd="0" presId="urn:microsoft.com/office/officeart/2005/8/layout/bProcess3"/>
+    <dgm:cxn modelId="{9D88FE71-12A0-CE4B-B71E-55A4FC7A9C56}" type="presOf" srcId="{7DBAA654-83A9-2749-9A11-3A2F0853292E}" destId="{379D3411-2CF2-1443-9DE7-1F3F74BE70B6}" srcOrd="0" destOrd="0" presId="urn:microsoft.com/office/officeart/2005/8/layout/bProcess3"/>
+    <dgm:cxn modelId="{1996B695-3451-4347-B945-19CD6A1342D6}" type="presOf" srcId="{03689D08-8F94-B240-B093-204B4D1B1996}" destId="{11041959-BAD3-494D-A0CA-60D08024935F}" srcOrd="0" destOrd="0" presId="urn:microsoft.com/office/officeart/2005/8/layout/bProcess3"/>
     <dgm:cxn modelId="{C9F771AC-35CF-1540-8F9B-A548A676FBEC}" srcId="{7DBAA654-83A9-2749-9A11-3A2F0853292E}" destId="{C900A651-3FCA-634D-8E96-FB8C693E1E8F}" srcOrd="0" destOrd="0" parTransId="{DC773397-72AF-3043-A26B-0B8B32D632B1}" sibTransId="{6FF581C4-5EE0-6547-8B0A-4DD4E49DF7D5}"/>
+    <dgm:cxn modelId="{76A1AAE0-863B-9143-BA49-4B40F4870DC5}" type="presOf" srcId="{6FF581C4-5EE0-6547-8B0A-4DD4E49DF7D5}" destId="{EE2C3E7E-7411-F14A-B102-730D81D864D3}" srcOrd="1" destOrd="0" presId="urn:microsoft.com/office/officeart/2005/8/layout/bProcess3"/>
     <dgm:cxn modelId="{B40CF301-B877-0146-8F01-A4B49C9B78E2}" srcId="{7DBAA654-83A9-2749-9A11-3A2F0853292E}" destId="{761D77BA-5704-3540-A64C-39623ABDE933}" srcOrd="2" destOrd="0" parTransId="{0CEF3B97-E2A9-E04D-A0DB-EC66FC595157}" sibTransId="{03689D08-8F94-B240-B093-204B4D1B1996}"/>
-    <dgm:cxn modelId="{95160D72-F2DB-B748-825E-E8B4B9E09D94}" type="presOf" srcId="{03689D08-8F94-B240-B093-204B4D1B1996}" destId="{F515C25C-FBC4-0A42-9BD8-739DB491DE01}" srcOrd="1" destOrd="0" presId="urn:microsoft.com/office/officeart/2005/8/layout/bProcess3"/>
-    <dgm:cxn modelId="{4EB06810-85F9-6A48-90CC-7F96572F39A5}" type="presOf" srcId="{E1700588-AA9B-9044-98E5-A52BC9E980D8}" destId="{BE891453-7A81-9745-80FE-393D0BD9F682}" srcOrd="0" destOrd="0" presId="urn:microsoft.com/office/officeart/2005/8/layout/bProcess3"/>
-    <dgm:cxn modelId="{E10ACEAE-1C7C-4742-B07D-F584705E47C4}" type="presOf" srcId="{51AF1449-732A-7245-8907-3B0B474E6716}" destId="{70A625A3-B04D-314A-9454-BA7560E71142}" srcOrd="0" destOrd="0" presId="urn:microsoft.com/office/officeart/2005/8/layout/bProcess3"/>
-    <dgm:cxn modelId="{F6C72979-478B-4044-AC67-8A9B4CA25A86}" type="presOf" srcId="{03689D08-8F94-B240-B093-204B4D1B1996}" destId="{11041959-BAD3-494D-A0CA-60D08024935F}" srcOrd="0" destOrd="0" presId="urn:microsoft.com/office/officeart/2005/8/layout/bProcess3"/>
-    <dgm:cxn modelId="{12F61938-C8B0-2F40-BAF0-E1AC7A650EA1}" type="presOf" srcId="{E1700588-AA9B-9044-98E5-A52BC9E980D8}" destId="{0D4A6B71-9678-E74B-A4F4-3D04D7F96F18}" srcOrd="1" destOrd="0" presId="urn:microsoft.com/office/officeart/2005/8/layout/bProcess3"/>
-    <dgm:cxn modelId="{F201936A-EF96-2A4E-AF81-2A09538568DA}" type="presOf" srcId="{761D77BA-5704-3540-A64C-39623ABDE933}" destId="{2B850CA7-3DA8-704B-9542-29A27C4E6E8A}" srcOrd="0" destOrd="0" presId="urn:microsoft.com/office/officeart/2005/8/layout/bProcess3"/>
-    <dgm:cxn modelId="{CDDA3FC3-52BC-7545-AB55-7DBCE6284145}" type="presOf" srcId="{981B4EF9-7A3A-BE49-B6B6-0021D3615771}" destId="{CA2203B5-A4CA-2C4D-8577-50E3388F2246}" srcOrd="0" destOrd="0" presId="urn:microsoft.com/office/officeart/2005/8/layout/bProcess3"/>
-    <dgm:cxn modelId="{C44454D3-AB16-034F-84E3-A7CC3073503C}" type="presOf" srcId="{7DBAA654-83A9-2749-9A11-3A2F0853292E}" destId="{379D3411-2CF2-1443-9DE7-1F3F74BE70B6}" srcOrd="0" destOrd="0" presId="urn:microsoft.com/office/officeart/2005/8/layout/bProcess3"/>
-    <dgm:cxn modelId="{D792AE92-C1E6-A541-ADA2-A3C01566D094}" type="presOf" srcId="{3D31D781-DE26-FC46-87C5-81D28438E988}" destId="{5054442F-68CC-BA4D-A78B-D10165C93B35}" srcOrd="0" destOrd="0" presId="urn:microsoft.com/office/officeart/2005/8/layout/bProcess3"/>
-    <dgm:cxn modelId="{33BFC54D-8906-A64D-8903-D8786D2B0E31}" type="presOf" srcId="{51AF1449-732A-7245-8907-3B0B474E6716}" destId="{08B24028-0337-A54F-863C-D83DC536E50D}" srcOrd="1" destOrd="0" presId="urn:microsoft.com/office/officeart/2005/8/layout/bProcess3"/>
-    <dgm:cxn modelId="{0507056A-7ABA-D642-BAC1-B66E40C04503}" type="presOf" srcId="{6FF581C4-5EE0-6547-8B0A-4DD4E49DF7D5}" destId="{70788382-AA77-7C4C-A399-82382C8CD1E3}" srcOrd="0" destOrd="0" presId="urn:microsoft.com/office/officeart/2005/8/layout/bProcess3"/>
-    <dgm:cxn modelId="{940EFBD2-0ADC-404A-9A5E-B68621534ABC}" type="presParOf" srcId="{379D3411-2CF2-1443-9DE7-1F3F74BE70B6}" destId="{71E5BCB2-3AB6-4C42-9B09-A87936C7F001}" srcOrd="0" destOrd="0" presId="urn:microsoft.com/office/officeart/2005/8/layout/bProcess3"/>
-    <dgm:cxn modelId="{87787448-F3EF-2A4F-87D0-D336C4A4542C}" type="presParOf" srcId="{379D3411-2CF2-1443-9DE7-1F3F74BE70B6}" destId="{70788382-AA77-7C4C-A399-82382C8CD1E3}" srcOrd="1" destOrd="0" presId="urn:microsoft.com/office/officeart/2005/8/layout/bProcess3"/>
-    <dgm:cxn modelId="{6837B2DF-878E-D148-8997-7981DFA96800}" type="presParOf" srcId="{70788382-AA77-7C4C-A399-82382C8CD1E3}" destId="{EE2C3E7E-7411-F14A-B102-730D81D864D3}" srcOrd="0" destOrd="0" presId="urn:microsoft.com/office/officeart/2005/8/layout/bProcess3"/>
-    <dgm:cxn modelId="{2C4C018B-3AD7-9847-8358-68AA9EA42AC7}" type="presParOf" srcId="{379D3411-2CF2-1443-9DE7-1F3F74BE70B6}" destId="{CB005E4D-98D2-5E43-A79A-01D73FA5246C}" srcOrd="2" destOrd="0" presId="urn:microsoft.com/office/officeart/2005/8/layout/bProcess3"/>
-    <dgm:cxn modelId="{B9188C8F-9810-FE4F-A8B9-E9F0C82B746B}" type="presParOf" srcId="{379D3411-2CF2-1443-9DE7-1F3F74BE70B6}" destId="{1AB89A78-53AA-8046-940B-4774F5E8A3F4}" srcOrd="3" destOrd="0" presId="urn:microsoft.com/office/officeart/2005/8/layout/bProcess3"/>
-    <dgm:cxn modelId="{E91E27C6-4578-4E4D-9245-BB1C41C91509}" type="presParOf" srcId="{1AB89A78-53AA-8046-940B-4774F5E8A3F4}" destId="{8845A127-0D85-A14A-94CB-F773727D4C9B}" srcOrd="0" destOrd="0" presId="urn:microsoft.com/office/officeart/2005/8/layout/bProcess3"/>
-    <dgm:cxn modelId="{2D2A1858-4BA3-4A43-A4CC-5AC392AC6072}" type="presParOf" srcId="{379D3411-2CF2-1443-9DE7-1F3F74BE70B6}" destId="{2B850CA7-3DA8-704B-9542-29A27C4E6E8A}" srcOrd="4" destOrd="0" presId="urn:microsoft.com/office/officeart/2005/8/layout/bProcess3"/>
-    <dgm:cxn modelId="{6FD82AF1-5F88-7E41-8497-D8E953F78A97}" type="presParOf" srcId="{379D3411-2CF2-1443-9DE7-1F3F74BE70B6}" destId="{11041959-BAD3-494D-A0CA-60D08024935F}" srcOrd="5" destOrd="0" presId="urn:microsoft.com/office/officeart/2005/8/layout/bProcess3"/>
-    <dgm:cxn modelId="{C6E7FD6D-D7BD-5C45-AA1F-27E16D1E83E8}" type="presParOf" srcId="{11041959-BAD3-494D-A0CA-60D08024935F}" destId="{F515C25C-FBC4-0A42-9BD8-739DB491DE01}" srcOrd="0" destOrd="0" presId="urn:microsoft.com/office/officeart/2005/8/layout/bProcess3"/>
-    <dgm:cxn modelId="{B8311FB9-D65F-8940-B9AF-F70ED52DF2B2}" type="presParOf" srcId="{379D3411-2CF2-1443-9DE7-1F3F74BE70B6}" destId="{35CF6ACD-16BB-D44B-9967-A88BE4C856FA}" srcOrd="6" destOrd="0" presId="urn:microsoft.com/office/officeart/2005/8/layout/bProcess3"/>
-    <dgm:cxn modelId="{15FBF9E0-6ADF-774E-A87B-2CB0FC49C72D}" type="presParOf" srcId="{379D3411-2CF2-1443-9DE7-1F3F74BE70B6}" destId="{BE891453-7A81-9745-80FE-393D0BD9F682}" srcOrd="7" destOrd="0" presId="urn:microsoft.com/office/officeart/2005/8/layout/bProcess3"/>
-    <dgm:cxn modelId="{2919698D-5027-4648-8525-069C5B350AC1}" type="presParOf" srcId="{BE891453-7A81-9745-80FE-393D0BD9F682}" destId="{0D4A6B71-9678-E74B-A4F4-3D04D7F96F18}" srcOrd="0" destOrd="0" presId="urn:microsoft.com/office/officeart/2005/8/layout/bProcess3"/>
-    <dgm:cxn modelId="{5CAB83C9-40CD-E44C-A359-B088E287C708}" type="presParOf" srcId="{379D3411-2CF2-1443-9DE7-1F3F74BE70B6}" destId="{5054442F-68CC-BA4D-A78B-D10165C93B35}" srcOrd="8" destOrd="0" presId="urn:microsoft.com/office/officeart/2005/8/layout/bProcess3"/>
-    <dgm:cxn modelId="{EF5F0938-964A-6048-A17C-4585113E9BCD}" type="presParOf" srcId="{379D3411-2CF2-1443-9DE7-1F3F74BE70B6}" destId="{70A625A3-B04D-314A-9454-BA7560E71142}" srcOrd="9" destOrd="0" presId="urn:microsoft.com/office/officeart/2005/8/layout/bProcess3"/>
-    <dgm:cxn modelId="{D9DCD039-B481-9B42-9543-5DCDF3FB70E4}" type="presParOf" srcId="{70A625A3-B04D-314A-9454-BA7560E71142}" destId="{08B24028-0337-A54F-863C-D83DC536E50D}" srcOrd="0" destOrd="0" presId="urn:microsoft.com/office/officeart/2005/8/layout/bProcess3"/>
-    <dgm:cxn modelId="{DF9451F9-E386-3741-8008-D8AAC2263642}" type="presParOf" srcId="{379D3411-2CF2-1443-9DE7-1F3F74BE70B6}" destId="{CA2203B5-A4CA-2C4D-8577-50E3388F2246}" srcOrd="10" destOrd="0" presId="urn:microsoft.com/office/officeart/2005/8/layout/bProcess3"/>
+    <dgm:cxn modelId="{51A86291-206B-5047-8FDF-52FA22FCE140}" type="presOf" srcId="{6FF581C4-5EE0-6547-8B0A-4DD4E49DF7D5}" destId="{70788382-AA77-7C4C-A399-82382C8CD1E3}" srcOrd="0" destOrd="0" presId="urn:microsoft.com/office/officeart/2005/8/layout/bProcess3"/>
+    <dgm:cxn modelId="{9F668D84-BDC5-A347-AC94-A1B632BF7014}" type="presOf" srcId="{9D0A3E8F-79EA-4741-B4AF-359BBF2AD54A}" destId="{CB005E4D-98D2-5E43-A79A-01D73FA5246C}" srcOrd="0" destOrd="0" presId="urn:microsoft.com/office/officeart/2005/8/layout/bProcess3"/>
+    <dgm:cxn modelId="{45D5B24C-5378-7742-9B65-C9A017E08D60}" type="presOf" srcId="{56563E73-53C5-C242-B5DD-534CCEB5A55B}" destId="{1AB89A78-53AA-8046-940B-4774F5E8A3F4}" srcOrd="0" destOrd="0" presId="urn:microsoft.com/office/officeart/2005/8/layout/bProcess3"/>
+    <dgm:cxn modelId="{D2C99348-BF43-6B46-99B0-348FA527C2AB}" type="presOf" srcId="{51AF1449-732A-7245-8907-3B0B474E6716}" destId="{08B24028-0337-A54F-863C-D83DC536E50D}" srcOrd="1" destOrd="0" presId="urn:microsoft.com/office/officeart/2005/8/layout/bProcess3"/>
+    <dgm:cxn modelId="{38FB8650-F86A-8143-99FB-F94E62DEE340}" type="presOf" srcId="{51AF1449-732A-7245-8907-3B0B474E6716}" destId="{70A625A3-B04D-314A-9454-BA7560E71142}" srcOrd="0" destOrd="0" presId="urn:microsoft.com/office/officeart/2005/8/layout/bProcess3"/>
+    <dgm:cxn modelId="{7A8CF344-0672-814F-B3A2-4A3D5EC84538}" type="presOf" srcId="{56563E73-53C5-C242-B5DD-534CCEB5A55B}" destId="{8845A127-0D85-A14A-94CB-F773727D4C9B}" srcOrd="1" destOrd="0" presId="urn:microsoft.com/office/officeart/2005/8/layout/bProcess3"/>
+    <dgm:cxn modelId="{281FCA1B-D0DF-5142-A06E-9BBD6247A5FE}" type="presOf" srcId="{03689D08-8F94-B240-B093-204B4D1B1996}" destId="{F515C25C-FBC4-0A42-9BD8-739DB491DE01}" srcOrd="1" destOrd="0" presId="urn:microsoft.com/office/officeart/2005/8/layout/bProcess3"/>
+    <dgm:cxn modelId="{F3300297-3C30-CD43-9BDE-CF1913DF22B3}" type="presOf" srcId="{3ABC577C-D926-6C40-8609-A47272EDC0E8}" destId="{35CF6ACD-16BB-D44B-9967-A88BE4C856FA}" srcOrd="0" destOrd="0" presId="urn:microsoft.com/office/officeart/2005/8/layout/bProcess3"/>
+    <dgm:cxn modelId="{8738BA0E-D2A5-BB41-9B1F-AD3FC63F4A60}" type="presOf" srcId="{E1700588-AA9B-9044-98E5-A52BC9E980D8}" destId="{0D4A6B71-9678-E74B-A4F4-3D04D7F96F18}" srcOrd="1" destOrd="0" presId="urn:microsoft.com/office/officeart/2005/8/layout/bProcess3"/>
+    <dgm:cxn modelId="{2D2BA1F7-9803-2A4E-94EE-F7BEFB881BFC}" type="presOf" srcId="{C900A651-3FCA-634D-8E96-FB8C693E1E8F}" destId="{71E5BCB2-3AB6-4C42-9B09-A87936C7F001}" srcOrd="0" destOrd="0" presId="urn:microsoft.com/office/officeart/2005/8/layout/bProcess3"/>
+    <dgm:cxn modelId="{FC37597A-11CD-6C45-819F-98562E8191EF}" type="presOf" srcId="{981B4EF9-7A3A-BE49-B6B6-0021D3615771}" destId="{CA2203B5-A4CA-2C4D-8577-50E3388F2246}" srcOrd="0" destOrd="0" presId="urn:microsoft.com/office/officeart/2005/8/layout/bProcess3"/>
+    <dgm:cxn modelId="{557B2B0E-9E31-CD44-B08F-62C47E981386}" type="presOf" srcId="{E1700588-AA9B-9044-98E5-A52BC9E980D8}" destId="{BE891453-7A81-9745-80FE-393D0BD9F682}" srcOrd="0" destOrd="0" presId="urn:microsoft.com/office/officeart/2005/8/layout/bProcess3"/>
+    <dgm:cxn modelId="{31CB5F27-6D20-CB47-A30A-31CA87F3DFA0}" type="presParOf" srcId="{379D3411-2CF2-1443-9DE7-1F3F74BE70B6}" destId="{71E5BCB2-3AB6-4C42-9B09-A87936C7F001}" srcOrd="0" destOrd="0" presId="urn:microsoft.com/office/officeart/2005/8/layout/bProcess3"/>
+    <dgm:cxn modelId="{38C025D9-C30B-1645-B9B2-5FA30A670FAE}" type="presParOf" srcId="{379D3411-2CF2-1443-9DE7-1F3F74BE70B6}" destId="{70788382-AA77-7C4C-A399-82382C8CD1E3}" srcOrd="1" destOrd="0" presId="urn:microsoft.com/office/officeart/2005/8/layout/bProcess3"/>
+    <dgm:cxn modelId="{85165355-C550-5E41-A39B-1A7A9A6D2444}" type="presParOf" srcId="{70788382-AA77-7C4C-A399-82382C8CD1E3}" destId="{EE2C3E7E-7411-F14A-B102-730D81D864D3}" srcOrd="0" destOrd="0" presId="urn:microsoft.com/office/officeart/2005/8/layout/bProcess3"/>
+    <dgm:cxn modelId="{AFCFFF9C-8738-B74C-9D4B-2977061731F8}" type="presParOf" srcId="{379D3411-2CF2-1443-9DE7-1F3F74BE70B6}" destId="{CB005E4D-98D2-5E43-A79A-01D73FA5246C}" srcOrd="2" destOrd="0" presId="urn:microsoft.com/office/officeart/2005/8/layout/bProcess3"/>
+    <dgm:cxn modelId="{E1F548C9-988C-884B-943F-272EDA81AFDF}" type="presParOf" srcId="{379D3411-2CF2-1443-9DE7-1F3F74BE70B6}" destId="{1AB89A78-53AA-8046-940B-4774F5E8A3F4}" srcOrd="3" destOrd="0" presId="urn:microsoft.com/office/officeart/2005/8/layout/bProcess3"/>
+    <dgm:cxn modelId="{944182DF-47EE-4B48-93ED-9EC2B08D7264}" type="presParOf" srcId="{1AB89A78-53AA-8046-940B-4774F5E8A3F4}" destId="{8845A127-0D85-A14A-94CB-F773727D4C9B}" srcOrd="0" destOrd="0" presId="urn:microsoft.com/office/officeart/2005/8/layout/bProcess3"/>
+    <dgm:cxn modelId="{B9A58E96-FF2F-5140-84D8-0545F9DA1758}" type="presParOf" srcId="{379D3411-2CF2-1443-9DE7-1F3F74BE70B6}" destId="{2B850CA7-3DA8-704B-9542-29A27C4E6E8A}" srcOrd="4" destOrd="0" presId="urn:microsoft.com/office/officeart/2005/8/layout/bProcess3"/>
+    <dgm:cxn modelId="{A3CAA271-71D2-1E48-9787-F8AA2133FFED}" type="presParOf" srcId="{379D3411-2CF2-1443-9DE7-1F3F74BE70B6}" destId="{11041959-BAD3-494D-A0CA-60D08024935F}" srcOrd="5" destOrd="0" presId="urn:microsoft.com/office/officeart/2005/8/layout/bProcess3"/>
+    <dgm:cxn modelId="{F8C1D8B2-AE68-EC4A-BAB2-2985070CB9F4}" type="presParOf" srcId="{11041959-BAD3-494D-A0CA-60D08024935F}" destId="{F515C25C-FBC4-0A42-9BD8-739DB491DE01}" srcOrd="0" destOrd="0" presId="urn:microsoft.com/office/officeart/2005/8/layout/bProcess3"/>
+    <dgm:cxn modelId="{2E166AF9-AC6D-524C-8BF4-0430CA344003}" type="presParOf" srcId="{379D3411-2CF2-1443-9DE7-1F3F74BE70B6}" destId="{35CF6ACD-16BB-D44B-9967-A88BE4C856FA}" srcOrd="6" destOrd="0" presId="urn:microsoft.com/office/officeart/2005/8/layout/bProcess3"/>
+    <dgm:cxn modelId="{E3203C41-215F-1F4F-8CCC-1654233BD66D}" type="presParOf" srcId="{379D3411-2CF2-1443-9DE7-1F3F74BE70B6}" destId="{BE891453-7A81-9745-80FE-393D0BD9F682}" srcOrd="7" destOrd="0" presId="urn:microsoft.com/office/officeart/2005/8/layout/bProcess3"/>
+    <dgm:cxn modelId="{E7B5DB36-9A32-A543-8309-691DE4D02DED}" type="presParOf" srcId="{BE891453-7A81-9745-80FE-393D0BD9F682}" destId="{0D4A6B71-9678-E74B-A4F4-3D04D7F96F18}" srcOrd="0" destOrd="0" presId="urn:microsoft.com/office/officeart/2005/8/layout/bProcess3"/>
+    <dgm:cxn modelId="{7B2C573D-F49F-0943-98DB-A077533DF4D7}" type="presParOf" srcId="{379D3411-2CF2-1443-9DE7-1F3F74BE70B6}" destId="{5054442F-68CC-BA4D-A78B-D10165C93B35}" srcOrd="8" destOrd="0" presId="urn:microsoft.com/office/officeart/2005/8/layout/bProcess3"/>
+    <dgm:cxn modelId="{FAD6A6A6-78F5-4D46-A06F-99046A3A9DF1}" type="presParOf" srcId="{379D3411-2CF2-1443-9DE7-1F3F74BE70B6}" destId="{70A625A3-B04D-314A-9454-BA7560E71142}" srcOrd="9" destOrd="0" presId="urn:microsoft.com/office/officeart/2005/8/layout/bProcess3"/>
+    <dgm:cxn modelId="{74743B69-7DBA-0C43-BEEC-BEAF49ED6630}" type="presParOf" srcId="{70A625A3-B04D-314A-9454-BA7560E71142}" destId="{08B24028-0337-A54F-863C-D83DC536E50D}" srcOrd="0" destOrd="0" presId="urn:microsoft.com/office/officeart/2005/8/layout/bProcess3"/>
+    <dgm:cxn modelId="{06AA0804-1EB9-CB49-A1B5-548ECE16E049}" type="presParOf" srcId="{379D3411-2CF2-1443-9DE7-1F3F74BE70B6}" destId="{CA2203B5-A4CA-2C4D-8577-50E3388F2246}" srcOrd="10" destOrd="0" presId="urn:microsoft.com/office/officeart/2005/8/layout/bProcess3"/>
   </dgm:cxnLst>
   <dgm:bg/>
   <dgm:whole>
@@ -15209,7 +15368,7 @@
 </file>
 
 <file path=customXml/itemProps1.xml><?xml version="1.0" encoding="utf-8"?>
-<ds:datastoreItem xmlns:ds="http://schemas.openxmlformats.org/officeDocument/2006/customXml" ds:itemID="{7FD79E27-149C-194E-A864-E89FAE72E818}">
+<ds:datastoreItem xmlns:ds="http://schemas.openxmlformats.org/officeDocument/2006/customXml" ds:itemID="{6B36BDD1-F357-1F40-8057-E7DD035A1A7D}">
   <ds:schemaRefs>
     <ds:schemaRef ds:uri="http://schemas.openxmlformats.org/officeDocument/2006/bibliography"/>
   </ds:schemaRefs>

</xml_diff>

<commit_message>
First draft about requirements
</commit_message>
<xml_diff>
--- a/Various documents/Requirements Analysis and Specification Document (Andrea).docx
+++ b/Various documents/Requirements Analysis and Specification Document (Andrea).docx
@@ -481,7 +481,6 @@
           <w:szCs w:val="24"/>
         </w:rPr>
       </w:pPr>
-      <w:proofErr w:type="spellStart"/>
       <w:r>
         <w:rPr>
           <w:rFonts w:ascii="Cambria" w:hAnsi="Cambria" w:cs="Cambria"/>
@@ -490,18 +489,7 @@
           <w:sz w:val="24"/>
           <w:szCs w:val="24"/>
         </w:rPr>
-        <w:t>Marchesani</w:t>
-      </w:r>
-      <w:proofErr w:type="spellEnd"/>
-      <w:r>
-        <w:rPr>
-          <w:rFonts w:ascii="Cambria" w:hAnsi="Cambria" w:cs="Cambria"/>
-          <w:i/>
-          <w:color w:val="000000" w:themeColor="text1"/>
-          <w:sz w:val="24"/>
-          <w:szCs w:val="24"/>
-        </w:rPr>
-        <w:t xml:space="preserve"> Francesco (</w:t>
+        <w:t>Marchesani Francesco (</w:t>
       </w:r>
       <w:r>
         <w:rPr>
@@ -762,7 +750,6 @@
         </w:rPr>
         <w:t xml:space="preserve">  </w:t>
       </w:r>
-      <w:proofErr w:type="spellStart"/>
       <w:r>
         <w:rPr>
           <w:rStyle w:val="Strong"/>
@@ -770,17 +757,7 @@
           <w:b w:val="0"/>
           <w:color w:val="333333"/>
         </w:rPr>
-        <w:t>myTaxiService</w:t>
-      </w:r>
-      <w:proofErr w:type="spellEnd"/>
-      <w:r>
-        <w:rPr>
-          <w:rStyle w:val="Strong"/>
-          <w:rFonts w:ascii="Arial" w:hAnsi="Arial" w:cs="Arial"/>
-          <w:b w:val="0"/>
-          <w:color w:val="333333"/>
-        </w:rPr>
-        <w:t>: main goals</w:t>
+        <w:t>myTaxiService: main goals</w:t>
       </w:r>
     </w:p>
     <w:p>
@@ -1626,7 +1603,6 @@
         </w:rPr>
         <w:t xml:space="preserve">The project name is </w:t>
       </w:r>
-      <w:proofErr w:type="spellStart"/>
       <w:r>
         <w:rPr>
           <w:rFonts w:ascii="Cambria" w:hAnsi="Cambria" w:cs="Cambria"/>
@@ -1649,38 +1625,15 @@
         </w:rPr>
         <w:t>Driver</w:t>
       </w:r>
-      <w:proofErr w:type="spellEnd"/>
-      <w:r>
-        <w:rPr>
-          <w:rFonts w:ascii="Cambria" w:hAnsi="Cambria" w:cs="Cambria"/>
-          <w:color w:val="000000" w:themeColor="text1"/>
-          <w:sz w:val="24"/>
-          <w:szCs w:val="24"/>
-          <w:lang w:val="en-US"/>
-        </w:rPr>
-        <w:t xml:space="preserve">, which is the Software Engineering 2 project of year 2015/16 at </w:t>
-      </w:r>
-      <w:proofErr w:type="spellStart"/>
-      <w:r>
-        <w:rPr>
-          <w:rFonts w:ascii="Cambria" w:hAnsi="Cambria" w:cs="Cambria"/>
-          <w:color w:val="000000" w:themeColor="text1"/>
-          <w:sz w:val="24"/>
-          <w:szCs w:val="24"/>
-          <w:lang w:val="en-US"/>
-        </w:rPr>
-        <w:t>Politecnico</w:t>
-      </w:r>
-      <w:proofErr w:type="spellEnd"/>
-      <w:r>
-        <w:rPr>
-          <w:rFonts w:ascii="Cambria" w:hAnsi="Cambria" w:cs="Cambria"/>
-          <w:color w:val="000000" w:themeColor="text1"/>
-          <w:sz w:val="24"/>
-          <w:szCs w:val="24"/>
-          <w:lang w:val="en-US"/>
-        </w:rPr>
-        <w:t xml:space="preserve"> di Milano. </w:t>
+      <w:r>
+        <w:rPr>
+          <w:rFonts w:ascii="Cambria" w:hAnsi="Cambria" w:cs="Cambria"/>
+          <w:color w:val="000000" w:themeColor="text1"/>
+          <w:sz w:val="24"/>
+          <w:szCs w:val="24"/>
+          <w:lang w:val="en-US"/>
+        </w:rPr>
+        <w:t xml:space="preserve">, which is the Software Engineering 2 project of year 2015/16 at Politecnico di Milano. </w:t>
       </w:r>
     </w:p>
     <w:p>
@@ -1723,29 +1676,7 @@
           <w:szCs w:val="24"/>
           <w:lang w:val="en-US"/>
         </w:rPr>
-        <w:t xml:space="preserve">. This is one of the most widely known requirements document standard. It is important to underline that the specifications of this document may evolve in the future (this may </w:t>
-      </w:r>
-      <w:proofErr w:type="gramStart"/>
-      <w:r>
-        <w:rPr>
-          <w:rFonts w:ascii="Cambria" w:hAnsi="Cambria" w:cs="Cambria"/>
-          <w:color w:val="000000" w:themeColor="text1"/>
-          <w:sz w:val="24"/>
-          <w:szCs w:val="24"/>
-          <w:lang w:val="en-US"/>
-        </w:rPr>
-        <w:t>occurs</w:t>
-      </w:r>
-      <w:proofErr w:type="gramEnd"/>
-      <w:r>
-        <w:rPr>
-          <w:rFonts w:ascii="Cambria" w:hAnsi="Cambria" w:cs="Cambria"/>
-          <w:color w:val="000000" w:themeColor="text1"/>
-          <w:sz w:val="24"/>
-          <w:szCs w:val="24"/>
-          <w:lang w:val="en-US"/>
-        </w:rPr>
-        <w:t xml:space="preserve"> for several causes).</w:t>
+        <w:t>. This is one of the most widely known requirements document standard. It is important to underline that the specifications of this document may evolve in the future (this may occurs for several causes).</w:t>
       </w:r>
     </w:p>
     <w:p>
@@ -2134,28 +2065,12 @@
                                 <w:b/>
                               </w:rPr>
                             </w:pPr>
-                            <w:proofErr w:type="spellStart"/>
                             <w:r>
                               <w:rPr>
                                 <w:b/>
                               </w:rPr>
-                              <w:t>Requirements</w:t>
+                              <w:t>Requirements Engineering</w:t>
                             </w:r>
-                            <w:proofErr w:type="spellEnd"/>
-                            <w:r>
-                              <w:rPr>
-                                <w:b/>
-                              </w:rPr>
-                              <w:t xml:space="preserve"> </w:t>
-                            </w:r>
-                            <w:proofErr w:type="spellStart"/>
-                            <w:r>
-                              <w:rPr>
-                                <w:b/>
-                              </w:rPr>
-                              <w:t>Engineering</w:t>
-                            </w:r>
-                            <w:proofErr w:type="spellEnd"/>
                           </w:p>
                         </w:txbxContent>
                       </wps:txbx>
@@ -2192,28 +2107,12 @@
                           <w:b/>
                         </w:rPr>
                       </w:pPr>
-                      <w:proofErr w:type="spellStart"/>
                       <w:r>
                         <w:rPr>
                           <w:b/>
                         </w:rPr>
-                        <w:t>Requirements</w:t>
+                        <w:t>Requirements Engineering</w:t>
                       </w:r>
-                      <w:proofErr w:type="spellEnd"/>
-                      <w:r>
-                        <w:rPr>
-                          <w:b/>
-                        </w:rPr>
-                        <w:t xml:space="preserve"> </w:t>
-                      </w:r>
-                      <w:proofErr w:type="spellStart"/>
-                      <w:r>
-                        <w:rPr>
-                          <w:b/>
-                        </w:rPr>
-                        <w:t>Engineering</w:t>
-                      </w:r>
-                      <w:proofErr w:type="spellEnd"/>
                     </w:p>
                   </w:txbxContent>
                 </v:textbox>
@@ -2459,7 +2358,6 @@
                                 <w:szCs w:val="32"/>
                               </w:rPr>
                             </w:pPr>
-                            <w:proofErr w:type="spellStart"/>
                             <w:r>
                               <w:rPr>
                                 <w:b/>
@@ -2468,7 +2366,6 @@
                               </w:rPr>
                               <w:t>Demands</w:t>
                             </w:r>
-                            <w:proofErr w:type="spellEnd"/>
                           </w:p>
                         </w:txbxContent>
                       </wps:txbx>
@@ -2520,7 +2417,6 @@
                           <w:szCs w:val="32"/>
                         </w:rPr>
                       </w:pPr>
-                      <w:proofErr w:type="spellStart"/>
                       <w:r>
                         <w:rPr>
                           <w:b/>
@@ -2529,7 +2425,6 @@
                         </w:rPr>
                         <w:t>Demands</w:t>
                       </w:r>
-                      <w:proofErr w:type="spellEnd"/>
                     </w:p>
                   </w:txbxContent>
                 </v:textbox>
@@ -3058,44 +2953,8 @@
                               <w:rPr>
                                 <w:i/>
                               </w:rPr>
-                              <w:t>-</w:t>
+                              <w:t>-omain properties/assumptions</w:t>
                             </w:r>
-                            <w:proofErr w:type="spellStart"/>
-                            <w:r>
-                              <w:rPr>
-                                <w:i/>
-                              </w:rPr>
-                              <w:t>omain</w:t>
-                            </w:r>
-                            <w:proofErr w:type="spellEnd"/>
-                            <w:r>
-                              <w:rPr>
-                                <w:i/>
-                              </w:rPr>
-                              <w:t xml:space="preserve"> </w:t>
-                            </w:r>
-                            <w:proofErr w:type="spellStart"/>
-                            <w:r>
-                              <w:rPr>
-                                <w:i/>
-                              </w:rPr>
-                              <w:t>properties</w:t>
-                            </w:r>
-                            <w:proofErr w:type="spellEnd"/>
-                            <w:r>
-                              <w:rPr>
-                                <w:i/>
-                              </w:rPr>
-                              <w:t>/</w:t>
-                            </w:r>
-                            <w:proofErr w:type="spellStart"/>
-                            <w:r>
-                              <w:rPr>
-                                <w:i/>
-                              </w:rPr>
-                              <w:t>assumptions</w:t>
-                            </w:r>
-                            <w:proofErr w:type="spellEnd"/>
                           </w:p>
                         </w:txbxContent>
                       </wps:txbx>
@@ -3145,44 +3004,8 @@
                         <w:rPr>
                           <w:i/>
                         </w:rPr>
-                        <w:t>-</w:t>
+                        <w:t>-omain properties/assumptions</w:t>
                       </w:r>
-                      <w:proofErr w:type="spellStart"/>
-                      <w:r>
-                        <w:rPr>
-                          <w:i/>
-                        </w:rPr>
-                        <w:t>omain</w:t>
-                      </w:r>
-                      <w:proofErr w:type="spellEnd"/>
-                      <w:r>
-                        <w:rPr>
-                          <w:i/>
-                        </w:rPr>
-                        <w:t xml:space="preserve"> </w:t>
-                      </w:r>
-                      <w:proofErr w:type="spellStart"/>
-                      <w:r>
-                        <w:rPr>
-                          <w:i/>
-                        </w:rPr>
-                        <w:t>properties</w:t>
-                      </w:r>
-                      <w:proofErr w:type="spellEnd"/>
-                      <w:r>
-                        <w:rPr>
-                          <w:i/>
-                        </w:rPr>
-                        <w:t>/</w:t>
-                      </w:r>
-                      <w:proofErr w:type="spellStart"/>
-                      <w:r>
-                        <w:rPr>
-                          <w:i/>
-                        </w:rPr>
-                        <w:t>assumptions</w:t>
-                      </w:r>
-                      <w:proofErr w:type="spellEnd"/>
                     </w:p>
                   </w:txbxContent>
                 </v:textbox>
@@ -3340,31 +3163,13 @@
                                 <w:b/>
                               </w:rPr>
                             </w:pPr>
-                            <w:proofErr w:type="spellStart"/>
                             <w:r>
                               <w:rPr>
                                 <w:rFonts w:ascii="Cambria" w:hAnsi="Cambria"/>
                                 <w:b/>
                               </w:rPr>
-                              <w:t>Shared</w:t>
+                              <w:t>Shared phenomena</w:t>
                             </w:r>
-                            <w:proofErr w:type="spellEnd"/>
-                            <w:r>
-                              <w:rPr>
-                                <w:rFonts w:ascii="Cambria" w:hAnsi="Cambria"/>
-                                <w:b/>
-                              </w:rPr>
-                              <w:t xml:space="preserve"> </w:t>
-                            </w:r>
-                            <w:proofErr w:type="spellStart"/>
-                            <w:r>
-                              <w:rPr>
-                                <w:rFonts w:ascii="Cambria" w:hAnsi="Cambria"/>
-                                <w:b/>
-                              </w:rPr>
-                              <w:t>phenomena</w:t>
-                            </w:r>
-                            <w:proofErr w:type="spellEnd"/>
                           </w:p>
                           <w:p>
                             <w:pPr>
@@ -3388,17 +3193,8 @@
                                 <w:rFonts w:ascii="Cambria" w:hAnsi="Cambria"/>
                                 <w:i/>
                               </w:rPr>
-                              <w:t>-</w:t>
+                              <w:t>-equirements</w:t>
                             </w:r>
-                            <w:proofErr w:type="spellStart"/>
-                            <w:r>
-                              <w:rPr>
-                                <w:rFonts w:ascii="Cambria" w:hAnsi="Cambria"/>
-                                <w:i/>
-                              </w:rPr>
-                              <w:t>equirements</w:t>
-                            </w:r>
-                            <w:proofErr w:type="spellEnd"/>
                           </w:p>
                           <w:p>
                             <w:pPr>
@@ -3436,31 +3232,13 @@
                           <w:b/>
                         </w:rPr>
                       </w:pPr>
-                      <w:proofErr w:type="spellStart"/>
                       <w:r>
                         <w:rPr>
                           <w:rFonts w:ascii="Cambria" w:hAnsi="Cambria"/>
                           <w:b/>
                         </w:rPr>
-                        <w:t>Shared</w:t>
+                        <w:t>Shared phenomena</w:t>
                       </w:r>
-                      <w:proofErr w:type="spellEnd"/>
-                      <w:r>
-                        <w:rPr>
-                          <w:rFonts w:ascii="Cambria" w:hAnsi="Cambria"/>
-                          <w:b/>
-                        </w:rPr>
-                        <w:t xml:space="preserve"> </w:t>
-                      </w:r>
-                      <w:proofErr w:type="spellStart"/>
-                      <w:r>
-                        <w:rPr>
-                          <w:rFonts w:ascii="Cambria" w:hAnsi="Cambria"/>
-                          <w:b/>
-                        </w:rPr>
-                        <w:t>phenomena</w:t>
-                      </w:r>
-                      <w:proofErr w:type="spellEnd"/>
                     </w:p>
                     <w:p>
                       <w:pPr>
@@ -3484,17 +3262,8 @@
                           <w:rFonts w:ascii="Cambria" w:hAnsi="Cambria"/>
                           <w:i/>
                         </w:rPr>
-                        <w:t>-</w:t>
+                        <w:t>-equirements</w:t>
                       </w:r>
-                      <w:proofErr w:type="spellStart"/>
-                      <w:r>
-                        <w:rPr>
-                          <w:rFonts w:ascii="Cambria" w:hAnsi="Cambria"/>
-                          <w:i/>
-                        </w:rPr>
-                        <w:t>equirements</w:t>
-                      </w:r>
-                      <w:proofErr w:type="spellEnd"/>
                     </w:p>
                     <w:p>
                       <w:pPr>
@@ -3590,16 +3359,8 @@
                               <w:rPr>
                                 <w:i/>
                               </w:rPr>
-                              <w:t>-</w:t>
+                              <w:t>-oals</w:t>
                             </w:r>
-                            <w:proofErr w:type="spellStart"/>
-                            <w:r>
-                              <w:rPr>
-                                <w:i/>
-                              </w:rPr>
-                              <w:t>oals</w:t>
-                            </w:r>
-                            <w:proofErr w:type="spellEnd"/>
                           </w:p>
                         </w:txbxContent>
                       </wps:txbx>
@@ -3645,16 +3406,8 @@
                         <w:rPr>
                           <w:i/>
                         </w:rPr>
-                        <w:t>-</w:t>
+                        <w:t>-oals</w:t>
                       </w:r>
-                      <w:proofErr w:type="spellStart"/>
-                      <w:r>
-                        <w:rPr>
-                          <w:i/>
-                        </w:rPr>
-                        <w:t>oals</w:t>
-                      </w:r>
-                      <w:proofErr w:type="spellEnd"/>
                     </w:p>
                   </w:txbxContent>
                 </v:textbox>
@@ -4400,7 +4153,6 @@
           <w:lang w:val="en-US"/>
         </w:rPr>
       </w:pPr>
-      <w:proofErr w:type="spellStart"/>
       <w:r>
         <w:rPr>
           <w:rFonts w:ascii="Cambria" w:hAnsi="Cambria" w:cs="Cambria"/>
@@ -4410,88 +4162,74 @@
           <w:szCs w:val="36"/>
           <w:lang w:val="en-US"/>
         </w:rPr>
+        <w:t>myTaxiService: main goals</w:t>
+      </w:r>
+    </w:p>
+    <w:p>
+      <w:pPr>
+        <w:rPr>
+          <w:rFonts w:ascii="Cambria" w:hAnsi="Cambria" w:cs="Cambria"/>
+          <w:b/>
+          <w:color w:val="000000" w:themeColor="text1"/>
+          <w:sz w:val="28"/>
+          <w:szCs w:val="28"/>
+          <w:lang w:val="en-US"/>
+        </w:rPr>
+      </w:pPr>
+    </w:p>
+    <w:p>
+      <w:pPr>
+        <w:jc w:val="both"/>
+        <w:rPr>
+          <w:rFonts w:ascii="Cambria" w:hAnsi="Cambria" w:cs="Cambria"/>
+          <w:color w:val="000000" w:themeColor="text1"/>
+          <w:sz w:val="24"/>
+          <w:szCs w:val="24"/>
+          <w:lang w:val="en-US"/>
+        </w:rPr>
+      </w:pPr>
+      <w:r>
+        <w:rPr>
+          <w:rFonts w:ascii="Cambria" w:hAnsi="Cambria" w:cs="Cambria"/>
+          <w:color w:val="000000" w:themeColor="text1"/>
+          <w:sz w:val="24"/>
+          <w:szCs w:val="24"/>
+          <w:lang w:val="en-US"/>
+        </w:rPr>
+        <w:t>According to “</w:t>
+      </w:r>
+      <w:r>
+        <w:rPr>
+          <w:rFonts w:ascii="Cambria" w:hAnsi="Cambria" w:cs="Cambria"/>
+          <w:i/>
+          <w:color w:val="000000" w:themeColor="text1"/>
+          <w:sz w:val="24"/>
+          <w:szCs w:val="24"/>
+          <w:lang w:val="en-US"/>
+        </w:rPr>
+        <w:t>The World and The Machine</w:t>
+      </w:r>
+      <w:r>
+        <w:rPr>
+          <w:rFonts w:ascii="Cambria" w:hAnsi="Cambria" w:cs="Cambria"/>
+          <w:color w:val="000000" w:themeColor="text1"/>
+          <w:sz w:val="24"/>
+          <w:szCs w:val="24"/>
+          <w:lang w:val="en-US"/>
+        </w:rPr>
+        <w:t xml:space="preserve">” model, </w:t>
+      </w:r>
+      <w:r>
+        <w:rPr>
+          <w:rFonts w:ascii="Cambria" w:hAnsi="Cambria" w:cs="Cambria"/>
+          <w:i/>
+          <w:color w:val="000000" w:themeColor="text1"/>
+          <w:sz w:val="24"/>
+          <w:szCs w:val="24"/>
+          <w:lang w:val="en-US"/>
+        </w:rPr>
         <w:t>myTaxiService</w:t>
       </w:r>
-      <w:proofErr w:type="spellEnd"/>
-      <w:r>
-        <w:rPr>
-          <w:rFonts w:ascii="Cambria" w:hAnsi="Cambria" w:cs="Cambria"/>
-          <w:b/>
-          <w:color w:val="000000" w:themeColor="text1"/>
-          <w:sz w:val="36"/>
-          <w:szCs w:val="36"/>
-          <w:lang w:val="en-US"/>
-        </w:rPr>
-        <w:t>: main goals</w:t>
-      </w:r>
-    </w:p>
-    <w:p>
-      <w:pPr>
-        <w:rPr>
-          <w:rFonts w:ascii="Cambria" w:hAnsi="Cambria" w:cs="Cambria"/>
-          <w:b/>
-          <w:color w:val="000000" w:themeColor="text1"/>
-          <w:sz w:val="28"/>
-          <w:szCs w:val="28"/>
-          <w:lang w:val="en-US"/>
-        </w:rPr>
-      </w:pPr>
-    </w:p>
-    <w:p>
-      <w:pPr>
-        <w:jc w:val="both"/>
-        <w:rPr>
-          <w:rFonts w:ascii="Cambria" w:hAnsi="Cambria" w:cs="Cambria"/>
-          <w:color w:val="000000" w:themeColor="text1"/>
-          <w:sz w:val="24"/>
-          <w:szCs w:val="24"/>
-          <w:lang w:val="en-US"/>
-        </w:rPr>
-      </w:pPr>
-      <w:r>
-        <w:rPr>
-          <w:rFonts w:ascii="Cambria" w:hAnsi="Cambria" w:cs="Cambria"/>
-          <w:color w:val="000000" w:themeColor="text1"/>
-          <w:sz w:val="24"/>
-          <w:szCs w:val="24"/>
-          <w:lang w:val="en-US"/>
-        </w:rPr>
-        <w:t>According to “</w:t>
-      </w:r>
-      <w:r>
-        <w:rPr>
-          <w:rFonts w:ascii="Cambria" w:hAnsi="Cambria" w:cs="Cambria"/>
-          <w:i/>
-          <w:color w:val="000000" w:themeColor="text1"/>
-          <w:sz w:val="24"/>
-          <w:szCs w:val="24"/>
-          <w:lang w:val="en-US"/>
-        </w:rPr>
-        <w:t>The World and The Machine</w:t>
-      </w:r>
-      <w:r>
-        <w:rPr>
-          <w:rFonts w:ascii="Cambria" w:hAnsi="Cambria" w:cs="Cambria"/>
-          <w:color w:val="000000" w:themeColor="text1"/>
-          <w:sz w:val="24"/>
-          <w:szCs w:val="24"/>
-          <w:lang w:val="en-US"/>
-        </w:rPr>
-        <w:t xml:space="preserve">” model, </w:t>
-      </w:r>
-      <w:proofErr w:type="spellStart"/>
-      <w:r>
-        <w:rPr>
-          <w:rFonts w:ascii="Cambria" w:hAnsi="Cambria" w:cs="Cambria"/>
-          <w:i/>
-          <w:color w:val="000000" w:themeColor="text1"/>
-          <w:sz w:val="24"/>
-          <w:szCs w:val="24"/>
-          <w:lang w:val="en-US"/>
-        </w:rPr>
-        <w:t>myTaxiService</w:t>
-      </w:r>
-      <w:proofErr w:type="spellEnd"/>
       <w:r>
         <w:rPr>
           <w:rFonts w:ascii="Cambria" w:hAnsi="Cambria" w:cs="Cambria"/>
@@ -5490,7 +5228,6 @@
           <w:lang w:val="en-US"/>
         </w:rPr>
       </w:pPr>
-      <w:proofErr w:type="spellStart"/>
       <w:r>
         <w:rPr>
           <w:rFonts w:ascii="Cambria" w:hAnsi="Cambria" w:cs="Cambria"/>
@@ -5513,7 +5250,6 @@
         </w:rPr>
         <w:t>Service</w:t>
       </w:r>
-      <w:proofErr w:type="spellEnd"/>
       <w:r>
         <w:rPr>
           <w:rFonts w:ascii="Cambria" w:hAnsi="Cambria" w:cs="Cambria"/>
@@ -5586,7 +5322,6 @@
           <w:lang w:val="en-US"/>
         </w:rPr>
       </w:pPr>
-      <w:proofErr w:type="spellStart"/>
       <w:r>
         <w:rPr>
           <w:rFonts w:ascii="Cambria" w:hAnsi="Cambria" w:cs="Cambria"/>
@@ -5609,7 +5344,6 @@
         </w:rPr>
         <w:t>Service</w:t>
       </w:r>
-      <w:proofErr w:type="spellEnd"/>
       <w:r>
         <w:rPr>
           <w:rFonts w:ascii="Cambria" w:hAnsi="Cambria" w:cs="Cambria"/>
@@ -5668,29 +5402,7 @@
           <w:szCs w:val="24"/>
           <w:lang w:val="en-US"/>
         </w:rPr>
-        <w:t xml:space="preserve"> </w:t>
-      </w:r>
-      <w:proofErr w:type="spellStart"/>
-      <w:r>
-        <w:rPr>
-          <w:rFonts w:ascii="Cambria" w:hAnsi="Cambria" w:cs="Cambria"/>
-          <w:color w:val="000000" w:themeColor="text1"/>
-          <w:sz w:val="24"/>
-          <w:szCs w:val="24"/>
-          <w:lang w:val="en-US"/>
-        </w:rPr>
-        <w:t>myTaxiService</w:t>
-      </w:r>
-      <w:proofErr w:type="spellEnd"/>
-      <w:r>
-        <w:rPr>
-          <w:rFonts w:ascii="Cambria" w:hAnsi="Cambria" w:cs="Cambria"/>
-          <w:color w:val="000000" w:themeColor="text1"/>
-          <w:sz w:val="24"/>
-          <w:szCs w:val="24"/>
-          <w:lang w:val="en-US"/>
-        </w:rPr>
-        <w:t xml:space="preserve"> will use mobile and web technologies and will add new features.</w:t>
+        <w:t xml:space="preserve"> myTaxiService will use mobile and web technologies and will add new features.</w:t>
       </w:r>
     </w:p>
     <w:p>
@@ -6458,55 +6170,7 @@
           <w:shd w:val="clear" w:color="auto" w:fill="FFFFFF"/>
           <w:lang w:val="en-US"/>
         </w:rPr>
-        <w:t>. It takes the name from the algorithm’s inventors (</w:t>
-      </w:r>
-      <w:proofErr w:type="spellStart"/>
-      <w:r>
-        <w:rPr>
-          <w:rFonts w:ascii="Cambria" w:hAnsi="Cambria" w:cs="Arial"/>
-          <w:color w:val="252525"/>
-          <w:sz w:val="24"/>
-          <w:szCs w:val="24"/>
-          <w:shd w:val="clear" w:color="auto" w:fill="FFFFFF"/>
-          <w:lang w:val="en-US"/>
-        </w:rPr>
-        <w:t>Rivest</w:t>
-      </w:r>
-      <w:proofErr w:type="spellEnd"/>
-      <w:r>
-        <w:rPr>
-          <w:rFonts w:ascii="Cambria" w:hAnsi="Cambria" w:cs="Arial"/>
-          <w:color w:val="252525"/>
-          <w:sz w:val="24"/>
-          <w:szCs w:val="24"/>
-          <w:shd w:val="clear" w:color="auto" w:fill="FFFFFF"/>
-          <w:lang w:val="en-US"/>
-        </w:rPr>
-        <w:t xml:space="preserve">, Shamir, </w:t>
-      </w:r>
-      <w:proofErr w:type="spellStart"/>
-      <w:r>
-        <w:rPr>
-          <w:rFonts w:ascii="Cambria" w:hAnsi="Cambria" w:cs="Arial"/>
-          <w:color w:val="252525"/>
-          <w:sz w:val="24"/>
-          <w:szCs w:val="24"/>
-          <w:shd w:val="clear" w:color="auto" w:fill="FFFFFF"/>
-          <w:lang w:val="en-US"/>
-        </w:rPr>
-        <w:t>Adleman</w:t>
-      </w:r>
-      <w:proofErr w:type="spellEnd"/>
-      <w:r>
-        <w:rPr>
-          <w:rFonts w:ascii="Cambria" w:hAnsi="Cambria" w:cs="Arial"/>
-          <w:color w:val="252525"/>
-          <w:sz w:val="24"/>
-          <w:szCs w:val="24"/>
-          <w:shd w:val="clear" w:color="auto" w:fill="FFFFFF"/>
-          <w:lang w:val="en-US"/>
-        </w:rPr>
-        <w:t>).</w:t>
+        <w:t>. It takes the name from the algorithm’s inventors (Rivest, Shamir, Adleman).</w:t>
       </w:r>
     </w:p>
     <w:p>
@@ -6547,7 +6211,6 @@
         </w:rPr>
         <w:t xml:space="preserve">: big taxi society that wants to develop </w:t>
       </w:r>
-      <w:proofErr w:type="spellStart"/>
       <w:r>
         <w:rPr>
           <w:rFonts w:ascii="Cambria" w:hAnsi="Cambria" w:cs="Cambria"/>
@@ -6559,7 +6222,6 @@
         </w:rPr>
         <w:t>myTaxiService</w:t>
       </w:r>
-      <w:proofErr w:type="spellEnd"/>
       <w:r>
         <w:rPr>
           <w:rFonts w:ascii="Cambria" w:hAnsi="Cambria" w:cs="Cambria"/>
@@ -6588,7 +6250,6 @@
           <w:lang w:val="en-US"/>
         </w:rPr>
       </w:pPr>
-      <w:proofErr w:type="spellStart"/>
       <w:r>
         <w:rPr>
           <w:rFonts w:ascii="Cambria" w:hAnsi="Cambria" w:cs="Cambria"/>
@@ -6600,7 +6261,6 @@
         </w:rPr>
         <w:t>QoS</w:t>
       </w:r>
-      <w:proofErr w:type="spellEnd"/>
       <w:r>
         <w:rPr>
           <w:rFonts w:ascii="Cambria" w:hAnsi="Cambria" w:cs="Cambria"/>
@@ -6888,27 +6548,7 @@
           <w:sz w:val="24"/>
           <w:szCs w:val="24"/>
         </w:rPr>
-        <w:t xml:space="preserve">Global System For Mobile Communications, default global standard for mobile </w:t>
-      </w:r>
-      <w:proofErr w:type="spellStart"/>
-      <w:r>
-        <w:rPr>
-          <w:rFonts w:ascii="Cambria" w:hAnsi="Cambria" w:cs="Cambria"/>
-          <w:color w:val="000000" w:themeColor="text1"/>
-          <w:sz w:val="24"/>
-          <w:szCs w:val="24"/>
-        </w:rPr>
-        <w:t>communications</w:t>
-      </w:r>
-      <w:proofErr w:type="spellEnd"/>
-      <w:r>
-        <w:rPr>
-          <w:rFonts w:ascii="Cambria" w:hAnsi="Cambria" w:cs="Cambria"/>
-          <w:color w:val="000000" w:themeColor="text1"/>
-          <w:sz w:val="24"/>
-          <w:szCs w:val="24"/>
-        </w:rPr>
-        <w:t>.</w:t>
+        <w:t>Global System For Mobile Communications, default global standard for mobile communications.</w:t>
       </w:r>
     </w:p>
     <w:p>
@@ -6962,87 +6602,7 @@
           <w:sz w:val="24"/>
           <w:szCs w:val="24"/>
         </w:rPr>
-        <w:t xml:space="preserve">lobal </w:t>
-      </w:r>
-      <w:proofErr w:type="spellStart"/>
-      <w:r>
-        <w:rPr>
-          <w:rFonts w:ascii="Cambria" w:hAnsi="Cambria" w:cs="Cambria"/>
-          <w:color w:val="000000" w:themeColor="text1"/>
-          <w:sz w:val="24"/>
-          <w:szCs w:val="24"/>
-        </w:rPr>
-        <w:t>Positioning</w:t>
-      </w:r>
-      <w:proofErr w:type="spellEnd"/>
-      <w:r>
-        <w:rPr>
-          <w:rFonts w:ascii="Cambria" w:hAnsi="Cambria" w:cs="Cambria"/>
-          <w:color w:val="000000" w:themeColor="text1"/>
-          <w:sz w:val="24"/>
-          <w:szCs w:val="24"/>
-        </w:rPr>
-        <w:t xml:space="preserve"> System, satellite-</w:t>
-      </w:r>
-      <w:proofErr w:type="spellStart"/>
-      <w:r>
-        <w:rPr>
-          <w:rFonts w:ascii="Cambria" w:hAnsi="Cambria" w:cs="Cambria"/>
-          <w:color w:val="000000" w:themeColor="text1"/>
-          <w:sz w:val="24"/>
-          <w:szCs w:val="24"/>
-        </w:rPr>
-        <w:t>based</w:t>
-      </w:r>
-      <w:proofErr w:type="spellEnd"/>
-      <w:r>
-        <w:rPr>
-          <w:rFonts w:ascii="Cambria" w:hAnsi="Cambria" w:cs="Cambria"/>
-          <w:color w:val="000000" w:themeColor="text1"/>
-          <w:sz w:val="24"/>
-          <w:szCs w:val="24"/>
-        </w:rPr>
-        <w:t xml:space="preserve"> </w:t>
-      </w:r>
-      <w:proofErr w:type="spellStart"/>
-      <w:r>
-        <w:rPr>
-          <w:rFonts w:ascii="Cambria" w:hAnsi="Cambria" w:cs="Cambria"/>
-          <w:color w:val="000000" w:themeColor="text1"/>
-          <w:sz w:val="24"/>
-          <w:szCs w:val="24"/>
-        </w:rPr>
-        <w:t>navigation</w:t>
-      </w:r>
-      <w:proofErr w:type="spellEnd"/>
-      <w:r>
-        <w:rPr>
-          <w:rFonts w:ascii="Cambria" w:hAnsi="Cambria" w:cs="Cambria"/>
-          <w:color w:val="000000" w:themeColor="text1"/>
-          <w:sz w:val="24"/>
-          <w:szCs w:val="24"/>
-        </w:rPr>
-        <w:t xml:space="preserve"> </w:t>
-      </w:r>
-      <w:proofErr w:type="spellStart"/>
-      <w:r>
-        <w:rPr>
-          <w:rFonts w:ascii="Cambria" w:hAnsi="Cambria" w:cs="Cambria"/>
-          <w:color w:val="000000" w:themeColor="text1"/>
-          <w:sz w:val="24"/>
-          <w:szCs w:val="24"/>
-        </w:rPr>
-        <w:t>system</w:t>
-      </w:r>
-      <w:proofErr w:type="spellEnd"/>
-      <w:r>
-        <w:rPr>
-          <w:rFonts w:ascii="Cambria" w:hAnsi="Cambria" w:cs="Cambria"/>
-          <w:color w:val="000000" w:themeColor="text1"/>
-          <w:sz w:val="24"/>
-          <w:szCs w:val="24"/>
-        </w:rPr>
-        <w:t>.</w:t>
+        <w:t>lobal Positioning System, satellite-based navigation system.</w:t>
       </w:r>
     </w:p>
     <w:p>
@@ -7086,148 +6646,75 @@
           <w:sz w:val="24"/>
           <w:szCs w:val="24"/>
         </w:rPr>
-        <w:t xml:space="preserve">User Interface, the </w:t>
-      </w:r>
-      <w:proofErr w:type="spellStart"/>
-      <w:r>
-        <w:rPr>
-          <w:rFonts w:ascii="Cambria" w:hAnsi="Cambria" w:cs="Cambria"/>
-          <w:color w:val="000000" w:themeColor="text1"/>
-          <w:sz w:val="24"/>
-          <w:szCs w:val="24"/>
-        </w:rPr>
-        <w:t>space</w:t>
-      </w:r>
-      <w:proofErr w:type="spellEnd"/>
-      <w:r>
-        <w:rPr>
-          <w:rFonts w:ascii="Cambria" w:hAnsi="Cambria" w:cs="Cambria"/>
+        <w:t>User Interface, the space where interactions between humans and machines occur.</w:t>
+      </w:r>
+    </w:p>
+    <w:p>
+      <w:pPr>
+        <w:pStyle w:val="ListParagraph"/>
+        <w:numPr>
+          <w:ilvl w:val="0"/>
+          <w:numId w:val="10"/>
+        </w:numPr>
+        <w:rPr>
+          <w:rFonts w:ascii="Cambria" w:hAnsi="Cambria" w:cs="Cambria"/>
+          <w:b/>
+          <w:color w:val="000000" w:themeColor="text1"/>
+          <w:sz w:val="28"/>
+          <w:szCs w:val="28"/>
+        </w:rPr>
+      </w:pPr>
+      <w:r>
+        <w:rPr>
+          <w:rFonts w:ascii="Cambria" w:hAnsi="Cambria" w:cs="Cambria"/>
+          <w:b/>
+          <w:color w:val="000000" w:themeColor="text1"/>
+          <w:sz w:val="24"/>
+          <w:szCs w:val="24"/>
+        </w:rPr>
+        <w:t>Internal</w:t>
+      </w:r>
+      <w:r>
+        <w:rPr>
+          <w:rFonts w:ascii="Cambria" w:hAnsi="Cambria" w:cs="Cambria"/>
+          <w:b/>
+          <w:color w:val="000000" w:themeColor="text1"/>
+          <w:sz w:val="24"/>
+          <w:szCs w:val="24"/>
+        </w:rPr>
+        <w:t xml:space="preserve"> functionality: </w:t>
+      </w:r>
+      <w:r>
+        <w:rPr>
+          <w:rFonts w:ascii="Cambria" w:hAnsi="Cambria" w:cs="Cambria"/>
+          <w:color w:val="000000" w:themeColor="text1"/>
+          <w:sz w:val="24"/>
+          <w:szCs w:val="24"/>
+        </w:rPr>
+        <w:t>Functionality is not directly available to the final user but only to system administrator.</w:t>
+      </w:r>
+      <w:r>
+        <w:rPr>
+          <w:rFonts w:ascii="Cambria" w:hAnsi="Cambria" w:cs="Cambria"/>
+          <w:b/>
           <w:color w:val="000000" w:themeColor="text1"/>
           <w:sz w:val="24"/>
           <w:szCs w:val="24"/>
         </w:rPr>
         <w:t xml:space="preserve"> </w:t>
       </w:r>
-      <w:proofErr w:type="spellStart"/>
-      <w:r>
-        <w:rPr>
-          <w:rFonts w:ascii="Cambria" w:hAnsi="Cambria" w:cs="Cambria"/>
-          <w:color w:val="000000" w:themeColor="text1"/>
-          <w:sz w:val="24"/>
-          <w:szCs w:val="24"/>
-        </w:rPr>
-        <w:t>where</w:t>
-      </w:r>
-      <w:proofErr w:type="spellEnd"/>
-      <w:r>
-        <w:rPr>
-          <w:rFonts w:ascii="Cambria" w:hAnsi="Cambria" w:cs="Cambria"/>
-          <w:color w:val="000000" w:themeColor="text1"/>
-          <w:sz w:val="24"/>
-          <w:szCs w:val="24"/>
-        </w:rPr>
-        <w:t xml:space="preserve"> </w:t>
-      </w:r>
-      <w:proofErr w:type="spellStart"/>
-      <w:r>
-        <w:rPr>
-          <w:rFonts w:ascii="Cambria" w:hAnsi="Cambria" w:cs="Cambria"/>
-          <w:color w:val="000000" w:themeColor="text1"/>
-          <w:sz w:val="24"/>
-          <w:szCs w:val="24"/>
-        </w:rPr>
-        <w:t>interactions</w:t>
-      </w:r>
-      <w:proofErr w:type="spellEnd"/>
-      <w:r>
-        <w:rPr>
-          <w:rFonts w:ascii="Cambria" w:hAnsi="Cambria" w:cs="Cambria"/>
-          <w:color w:val="000000" w:themeColor="text1"/>
-          <w:sz w:val="24"/>
-          <w:szCs w:val="24"/>
-        </w:rPr>
-        <w:t xml:space="preserve"> </w:t>
-      </w:r>
-      <w:proofErr w:type="spellStart"/>
-      <w:r>
-        <w:rPr>
-          <w:rFonts w:ascii="Cambria" w:hAnsi="Cambria" w:cs="Cambria"/>
-          <w:color w:val="000000" w:themeColor="text1"/>
-          <w:sz w:val="24"/>
-          <w:szCs w:val="24"/>
-        </w:rPr>
-        <w:t>between</w:t>
-      </w:r>
-      <w:proofErr w:type="spellEnd"/>
-      <w:r>
-        <w:rPr>
-          <w:rFonts w:ascii="Cambria" w:hAnsi="Cambria" w:cs="Cambria"/>
-          <w:color w:val="000000" w:themeColor="text1"/>
-          <w:sz w:val="24"/>
-          <w:szCs w:val="24"/>
-        </w:rPr>
-        <w:t xml:space="preserve"> </w:t>
-      </w:r>
-      <w:proofErr w:type="spellStart"/>
-      <w:r>
-        <w:rPr>
-          <w:rFonts w:ascii="Cambria" w:hAnsi="Cambria" w:cs="Cambria"/>
-          <w:color w:val="000000" w:themeColor="text1"/>
-          <w:sz w:val="24"/>
-          <w:szCs w:val="24"/>
-        </w:rPr>
-        <w:t>humans</w:t>
-      </w:r>
-      <w:proofErr w:type="spellEnd"/>
-      <w:r>
-        <w:rPr>
-          <w:rFonts w:ascii="Cambria" w:hAnsi="Cambria" w:cs="Cambria"/>
-          <w:color w:val="000000" w:themeColor="text1"/>
-          <w:sz w:val="24"/>
-          <w:szCs w:val="24"/>
-        </w:rPr>
-        <w:t xml:space="preserve"> and </w:t>
-      </w:r>
-      <w:proofErr w:type="spellStart"/>
-      <w:r>
-        <w:rPr>
-          <w:rFonts w:ascii="Cambria" w:hAnsi="Cambria" w:cs="Cambria"/>
-          <w:color w:val="000000" w:themeColor="text1"/>
-          <w:sz w:val="24"/>
-          <w:szCs w:val="24"/>
-        </w:rPr>
-        <w:t>machines</w:t>
-      </w:r>
-      <w:proofErr w:type="spellEnd"/>
-      <w:r>
-        <w:rPr>
-          <w:rFonts w:ascii="Cambria" w:hAnsi="Cambria" w:cs="Cambria"/>
-          <w:color w:val="000000" w:themeColor="text1"/>
-          <w:sz w:val="24"/>
-          <w:szCs w:val="24"/>
-        </w:rPr>
-        <w:t xml:space="preserve"> </w:t>
-      </w:r>
-      <w:proofErr w:type="spellStart"/>
-      <w:r>
-        <w:rPr>
-          <w:rFonts w:ascii="Cambria" w:hAnsi="Cambria" w:cs="Cambria"/>
-          <w:color w:val="000000" w:themeColor="text1"/>
-          <w:sz w:val="24"/>
-          <w:szCs w:val="24"/>
-        </w:rPr>
-        <w:t>occur</w:t>
-      </w:r>
-      <w:proofErr w:type="spellEnd"/>
-      <w:r>
-        <w:rPr>
-          <w:rFonts w:ascii="Cambria" w:hAnsi="Cambria" w:cs="Cambria"/>
-          <w:color w:val="000000" w:themeColor="text1"/>
-          <w:sz w:val="24"/>
-          <w:szCs w:val="24"/>
-        </w:rPr>
-        <w:t>.</w:t>
-      </w:r>
+      <w:r>
+        <w:rPr>
+          <w:rFonts w:ascii="Cambria" w:hAnsi="Cambria" w:cs="Cambria"/>
+          <w:b/>
+          <w:color w:val="FF0000"/>
+          <w:sz w:val="24"/>
+          <w:szCs w:val="24"/>
+        </w:rPr>
+        <w:t>DA METTERE QUI O MAGARI PRIMA DELLE FUNZIONALITà?</w:t>
+      </w:r>
+      <w:bookmarkStart w:id="0" w:name="_GoBack"/>
+      <w:bookmarkEnd w:id="0"/>
     </w:p>
     <w:p>
       <w:pPr>
@@ -7254,8 +6741,6 @@
           <w:lang w:val="en-US"/>
         </w:rPr>
       </w:pPr>
-      <w:bookmarkStart w:id="0" w:name="_GoBack"/>
-      <w:bookmarkEnd w:id="0"/>
       <w:r>
         <w:rPr>
           <w:rFonts w:ascii="Cambria" w:hAnsi="Cambria" w:cs="Cambria"/>
@@ -7741,31 +7226,7 @@
           <w:szCs w:val="24"/>
           <w:lang w:val="en-US"/>
         </w:rPr>
-        <w:t xml:space="preserve">. Jackson, P. </w:t>
-      </w:r>
-      <w:proofErr w:type="spellStart"/>
-      <w:r>
-        <w:rPr>
-          <w:rFonts w:ascii="Cambria" w:hAnsi="Cambria" w:cs="TrebuchetMS"/>
-          <w:i/>
-          <w:color w:val="000000"/>
-          <w:sz w:val="24"/>
-          <w:szCs w:val="24"/>
-          <w:lang w:val="en-US"/>
-        </w:rPr>
-        <w:t>Zave</w:t>
-      </w:r>
-      <w:proofErr w:type="spellEnd"/>
-      <w:r>
-        <w:rPr>
-          <w:rFonts w:ascii="Cambria" w:hAnsi="Cambria" w:cs="TrebuchetMS"/>
-          <w:i/>
-          <w:color w:val="000000"/>
-          <w:sz w:val="24"/>
-          <w:szCs w:val="24"/>
-          <w:lang w:val="en-US"/>
-        </w:rPr>
-        <w:t>, "Deriving Specifications from Requirements:</w:t>
+        <w:t>. Jackson, P. Zave, "Deriving Specifications from Requirements:</w:t>
       </w:r>
       <w:r>
         <w:rPr>
@@ -7836,31 +7297,7 @@
           <w:szCs w:val="24"/>
           <w:lang w:val="en-US"/>
         </w:rPr>
-        <w:t xml:space="preserve">M. Jackson, P. </w:t>
-      </w:r>
-      <w:proofErr w:type="spellStart"/>
-      <w:r>
-        <w:rPr>
-          <w:rFonts w:ascii="Cambria" w:hAnsi="Cambria" w:cs="TrebuchetMS"/>
-          <w:i/>
-          <w:color w:val="000000"/>
-          <w:sz w:val="24"/>
-          <w:szCs w:val="24"/>
-          <w:lang w:val="en-US"/>
-        </w:rPr>
-        <w:t>Zave</w:t>
-      </w:r>
-      <w:proofErr w:type="spellEnd"/>
-      <w:r>
-        <w:rPr>
-          <w:rFonts w:ascii="Cambria" w:hAnsi="Cambria" w:cs="TrebuchetMS"/>
-          <w:i/>
-          <w:color w:val="000000"/>
-          <w:sz w:val="24"/>
-          <w:szCs w:val="24"/>
-          <w:lang w:val="en-US"/>
-        </w:rPr>
-        <w:t>, "Four Dark Corners of Requirements</w:t>
+        <w:t>M. Jackson, P. Zave, "Four Dark Corners of Requirements</w:t>
       </w:r>
       <w:r>
         <w:rPr>
@@ -7953,31 +7390,7 @@
           <w:szCs w:val="24"/>
           <w:lang w:val="en-US"/>
         </w:rPr>
-        <w:t xml:space="preserve">B. </w:t>
-      </w:r>
-      <w:proofErr w:type="spellStart"/>
-      <w:r>
-        <w:rPr>
-          <w:rFonts w:ascii="Cambria" w:hAnsi="Cambria" w:cs="TrebuchetMS"/>
-          <w:i/>
-          <w:color w:val="000000"/>
-          <w:sz w:val="24"/>
-          <w:szCs w:val="24"/>
-          <w:lang w:val="en-US"/>
-        </w:rPr>
-        <w:t>Nuseibeh</w:t>
-      </w:r>
-      <w:proofErr w:type="spellEnd"/>
-      <w:r>
-        <w:rPr>
-          <w:rFonts w:ascii="Cambria" w:hAnsi="Cambria" w:cs="TrebuchetMS"/>
-          <w:i/>
-          <w:color w:val="000000"/>
-          <w:sz w:val="24"/>
-          <w:szCs w:val="24"/>
-          <w:lang w:val="en-US"/>
-        </w:rPr>
-        <w:t>, S. Easterbrook, "Requirements Engineering: A</w:t>
+        <w:t>B. Nuseibeh, S. Easterbrook, "Requirements Engineering: A</w:t>
       </w:r>
       <w:r>
         <w:rPr>
@@ -8048,6 +7461,7 @@
           <w:szCs w:val="24"/>
           <w:lang w:val="en-US"/>
         </w:rPr>
+        <w:lastRenderedPageBreak/>
         <w:t>M. Jackson, Software Requirements and Specifications: A Lexicon</w:t>
       </w:r>
       <w:r>
@@ -8139,7 +7553,6 @@
           <w:color w:val="2E74B5" w:themeColor="accent1" w:themeShade="BF"/>
           <w:lang w:val="en-US"/>
         </w:rPr>
-        <w:lastRenderedPageBreak/>
         <w:t>http://ieeexplore.ieee.org/xpl/login.jsp?tp=&amp;arnumber=720574&amp;tag=1&amp;url=http%3A%2F%2Fieeexplore.ieee.org%2Fxpls%2Fabs_all.jsp%3Farnumber%3D720574%26tag%3D1</w:t>
       </w:r>
     </w:p>
@@ -8276,45 +7689,8 @@
           <w:szCs w:val="24"/>
           <w:lang w:val="en-US"/>
         </w:rPr>
-        <w:t xml:space="preserve">Slides of the course by Prof. </w:t>
-      </w:r>
-      <w:proofErr w:type="spellStart"/>
-      <w:r>
-        <w:rPr>
-          <w:rFonts w:ascii="Cambria" w:hAnsi="Cambria" w:cs="TrebuchetMS"/>
-          <w:i/>
-          <w:color w:val="000000"/>
-          <w:sz w:val="24"/>
-          <w:szCs w:val="24"/>
-          <w:lang w:val="en-US"/>
-        </w:rPr>
-        <w:t>Raffaela</w:t>
-      </w:r>
-      <w:proofErr w:type="spellEnd"/>
-      <w:r>
-        <w:rPr>
-          <w:rFonts w:ascii="Cambria" w:hAnsi="Cambria" w:cs="TrebuchetMS"/>
-          <w:i/>
-          <w:color w:val="000000"/>
-          <w:sz w:val="24"/>
-          <w:szCs w:val="24"/>
-          <w:lang w:val="en-US"/>
-        </w:rPr>
-        <w:t xml:space="preserve"> </w:t>
-      </w:r>
-      <w:proofErr w:type="spellStart"/>
-      <w:r>
-        <w:rPr>
-          <w:rFonts w:ascii="Cambria" w:hAnsi="Cambria" w:cs="TrebuchetMS"/>
-          <w:i/>
-          <w:color w:val="000000"/>
-          <w:sz w:val="24"/>
-          <w:szCs w:val="24"/>
-          <w:lang w:val="en-US"/>
-        </w:rPr>
-        <w:t>Mirandola</w:t>
-      </w:r>
-      <w:proofErr w:type="spellEnd"/>
+        <w:t>Slides of the course by Prof. Raffaela Mirandola</w:t>
+      </w:r>
     </w:p>
     <w:p>
       <w:pPr>
@@ -8586,7 +7962,6 @@
         </w:rPr>
         <w:t xml:space="preserve"> of </w:t>
       </w:r>
-      <w:proofErr w:type="spellStart"/>
       <w:r>
         <w:rPr>
           <w:rFonts w:ascii="Cambria" w:hAnsi="Cambria" w:cs="Cambria"/>
@@ -8598,7 +7973,6 @@
         </w:rPr>
         <w:t>myTaxiService</w:t>
       </w:r>
-      <w:proofErr w:type="spellEnd"/>
       <w:r>
         <w:rPr>
           <w:rFonts w:ascii="Cambria" w:hAnsi="Cambria" w:cs="Cambria"/>
@@ -8659,31 +8033,8 @@
           <w:szCs w:val="24"/>
           <w:lang w:val="en-US"/>
         </w:rPr>
-        <w:t xml:space="preserve">’s legacy systems. There will be two different </w:t>
-      </w:r>
-      <w:proofErr w:type="gramStart"/>
-      <w:r>
-        <w:rPr>
-          <w:rFonts w:ascii="Cambria" w:hAnsi="Cambria" w:cs="Cambria"/>
-          <w:color w:val="000000" w:themeColor="text1"/>
-          <w:sz w:val="24"/>
-          <w:szCs w:val="24"/>
-          <w:lang w:val="en-US"/>
-        </w:rPr>
-        <w:t>version</w:t>
-      </w:r>
-      <w:proofErr w:type="gramEnd"/>
-      <w:r>
-        <w:rPr>
-          <w:rFonts w:ascii="Cambria" w:hAnsi="Cambria" w:cs="Cambria"/>
-          <w:color w:val="000000" w:themeColor="text1"/>
-          <w:sz w:val="24"/>
-          <w:szCs w:val="24"/>
-          <w:lang w:val="en-US"/>
-        </w:rPr>
-        <w:t xml:space="preserve"> of </w:t>
-      </w:r>
-      <w:proofErr w:type="spellStart"/>
+        <w:t xml:space="preserve">’s legacy systems. There will be two different version of </w:t>
+      </w:r>
       <w:r>
         <w:rPr>
           <w:rFonts w:ascii="Cambria" w:hAnsi="Cambria" w:cs="Cambria"/>
@@ -8695,7 +8046,6 @@
         </w:rPr>
         <w:t>myTaxiService</w:t>
       </w:r>
-      <w:proofErr w:type="spellEnd"/>
       <w:r>
         <w:rPr>
           <w:rFonts w:ascii="Cambria" w:hAnsi="Cambria" w:cs="Cambria"/>
@@ -8819,9 +8169,9 @@
           <w:szCs w:val="24"/>
           <w:lang w:val="en-US"/>
         </w:rPr>
+        <w:lastRenderedPageBreak/>
         <w:t xml:space="preserve">The use of </w:t>
       </w:r>
-      <w:proofErr w:type="spellStart"/>
       <w:r>
         <w:rPr>
           <w:rFonts w:ascii="Cambria" w:hAnsi="Cambria" w:cs="Cambria"/>
@@ -8833,7 +8183,6 @@
         </w:rPr>
         <w:t>myTaxiService</w:t>
       </w:r>
-      <w:proofErr w:type="spellEnd"/>
       <w:r>
         <w:rPr>
           <w:rFonts w:ascii="Cambria" w:hAnsi="Cambria" w:cs="Cambria"/>
@@ -9090,7 +8439,6 @@
           <w:lang w:val="en-US"/>
         </w:rPr>
       </w:pPr>
-      <w:proofErr w:type="spellStart"/>
       <w:r>
         <w:rPr>
           <w:rFonts w:ascii="Cambria" w:hAnsi="Cambria" w:cs="SFRM1000"/>
@@ -9101,7 +8449,6 @@
         </w:rPr>
         <w:t>myTaxiService</w:t>
       </w:r>
-      <w:proofErr w:type="spellEnd"/>
       <w:r>
         <w:rPr>
           <w:rFonts w:ascii="Cambria" w:hAnsi="Cambria" w:cs="SFRM1000"/>
@@ -9176,7 +8523,6 @@
         </w:rPr>
         <w:t xml:space="preserve">There are not interfaces between </w:t>
       </w:r>
-      <w:proofErr w:type="spellStart"/>
       <w:r>
         <w:rPr>
           <w:rFonts w:ascii="Cambria" w:hAnsi="Cambria" w:cs="SFRM1000"/>
@@ -9187,7 +8533,6 @@
         </w:rPr>
         <w:t>myTaxiService</w:t>
       </w:r>
-      <w:proofErr w:type="spellEnd"/>
       <w:r>
         <w:rPr>
           <w:rFonts w:ascii="Cambria" w:hAnsi="Cambria" w:cs="SFRM1000"/>
@@ -9215,6 +8560,48 @@
           <w:lang w:val="en-US"/>
         </w:rPr>
         <w:t xml:space="preserve"> </w:t>
+      </w:r>
+    </w:p>
+    <w:p>
+      <w:pPr>
+        <w:autoSpaceDE w:val="0"/>
+        <w:autoSpaceDN w:val="0"/>
+        <w:adjustRightInd w:val="0"/>
+        <w:spacing w:after="0" w:line="276" w:lineRule="auto"/>
+        <w:jc w:val="both"/>
+        <w:rPr>
+          <w:rFonts w:ascii="Cambria" w:hAnsi="Cambria" w:cs="SFBX1000"/>
+          <w:b/>
+          <w:sz w:val="28"/>
+          <w:szCs w:val="28"/>
+          <w:lang w:val="en-US"/>
+        </w:rPr>
+      </w:pPr>
+    </w:p>
+    <w:p>
+      <w:pPr>
+        <w:autoSpaceDE w:val="0"/>
+        <w:autoSpaceDN w:val="0"/>
+        <w:adjustRightInd w:val="0"/>
+        <w:spacing w:after="0" w:line="276" w:lineRule="auto"/>
+        <w:jc w:val="both"/>
+        <w:rPr>
+          <w:rFonts w:ascii="Cambria" w:hAnsi="Cambria" w:cs="SFBX1000"/>
+          <w:b/>
+          <w:sz w:val="28"/>
+          <w:szCs w:val="28"/>
+          <w:lang w:val="en-US"/>
+        </w:rPr>
+      </w:pPr>
+      <w:r>
+        <w:rPr>
+          <w:rFonts w:ascii="Cambria" w:hAnsi="Cambria" w:cs="SFBX1000"/>
+          <w:b/>
+          <w:sz w:val="28"/>
+          <w:szCs w:val="28"/>
+          <w:lang w:val="en-US"/>
+        </w:rPr>
+        <w:t>2.3.4 Parallel operation</w:t>
       </w:r>
     </w:p>
     <w:p>
@@ -9231,63 +8618,60 @@
           <w:lang w:val="en-US"/>
         </w:rPr>
       </w:pPr>
-    </w:p>
-    <w:p>
-      <w:pPr>
-        <w:autoSpaceDE w:val="0"/>
-        <w:autoSpaceDN w:val="0"/>
-        <w:adjustRightInd w:val="0"/>
-        <w:spacing w:after="0" w:line="276" w:lineRule="auto"/>
-        <w:jc w:val="both"/>
-        <w:rPr>
-          <w:rFonts w:ascii="Cambria" w:hAnsi="Cambria" w:cs="SFBX1000"/>
-          <w:b/>
-          <w:sz w:val="28"/>
-          <w:szCs w:val="28"/>
-          <w:lang w:val="en-US"/>
-        </w:rPr>
-      </w:pPr>
-    </w:p>
-    <w:p>
-      <w:pPr>
-        <w:autoSpaceDE w:val="0"/>
-        <w:autoSpaceDN w:val="0"/>
-        <w:adjustRightInd w:val="0"/>
-        <w:spacing w:after="0" w:line="276" w:lineRule="auto"/>
-        <w:jc w:val="both"/>
-        <w:rPr>
-          <w:rFonts w:ascii="Cambria" w:hAnsi="Cambria" w:cs="SFBX1000"/>
-          <w:b/>
-          <w:sz w:val="28"/>
-          <w:szCs w:val="28"/>
-          <w:lang w:val="en-US"/>
-        </w:rPr>
-      </w:pPr>
-    </w:p>
-    <w:p>
-      <w:pPr>
-        <w:autoSpaceDE w:val="0"/>
-        <w:autoSpaceDN w:val="0"/>
-        <w:adjustRightInd w:val="0"/>
-        <w:spacing w:after="0" w:line="276" w:lineRule="auto"/>
-        <w:jc w:val="both"/>
-        <w:rPr>
-          <w:rFonts w:ascii="Cambria" w:hAnsi="Cambria" w:cs="SFBX1000"/>
-          <w:b/>
-          <w:sz w:val="28"/>
-          <w:szCs w:val="28"/>
-          <w:lang w:val="en-US"/>
-        </w:rPr>
-      </w:pPr>
-      <w:r>
-        <w:rPr>
-          <w:rFonts w:ascii="Cambria" w:hAnsi="Cambria" w:cs="SFBX1000"/>
-          <w:b/>
-          <w:sz w:val="28"/>
-          <w:szCs w:val="28"/>
-          <w:lang w:val="en-US"/>
-        </w:rPr>
-        <w:t>2.3.4 Parallel operation</w:t>
+      <w:r>
+        <w:rPr>
+          <w:rFonts w:ascii="Cambria" w:hAnsi="Cambria" w:cs="SFRM1000"/>
+          <w:sz w:val="24"/>
+          <w:szCs w:val="24"/>
+          <w:lang w:val="en-US"/>
+        </w:rPr>
+        <w:t xml:space="preserve">Parallelism is very important for </w:t>
+      </w:r>
+      <w:r>
+        <w:rPr>
+          <w:rFonts w:ascii="Cambria" w:hAnsi="Cambria" w:cs="SFRM1000"/>
+          <w:i/>
+          <w:sz w:val="24"/>
+          <w:szCs w:val="24"/>
+          <w:lang w:val="en-US"/>
+        </w:rPr>
+        <w:t>myTaxiService</w:t>
+      </w:r>
+      <w:r>
+        <w:rPr>
+          <w:rFonts w:ascii="Cambria" w:hAnsi="Cambria" w:cs="SFRM1000"/>
+          <w:sz w:val="24"/>
+          <w:szCs w:val="24"/>
+          <w:lang w:val="en-US"/>
+        </w:rPr>
+        <w:t xml:space="preserve"> service. We attend many requests: so parallel processing and dynamic queue management</w:t>
+      </w:r>
+      <w:r>
+        <w:rPr>
+          <w:rFonts w:ascii="Cambria" w:hAnsi="Cambria" w:cs="SFRM1000"/>
+          <w:sz w:val="24"/>
+          <w:szCs w:val="24"/>
+          <w:lang w:val="en-US"/>
+        </w:rPr>
+        <w:t xml:space="preserve"> </w:t>
+      </w:r>
+      <w:r>
+        <w:rPr>
+          <w:rFonts w:ascii="Cambria" w:hAnsi="Cambria" w:cs="SFRM1000"/>
+          <w:sz w:val="24"/>
+          <w:szCs w:val="24"/>
+          <w:lang w:val="en-US"/>
+        </w:rPr>
+        <w:t>are crucial.</w:t>
+      </w:r>
+      <w:r>
+        <w:rPr>
+          <w:rFonts w:ascii="Cambria" w:hAnsi="Cambria" w:cs="SFRM1000"/>
+          <w:sz w:val="24"/>
+          <w:szCs w:val="24"/>
+          <w:lang w:val="en-US"/>
+        </w:rPr>
+        <w:t xml:space="preserve"> </w:t>
       </w:r>
     </w:p>
     <w:p>
@@ -9311,9 +8695,8 @@
           <w:szCs w:val="24"/>
           <w:lang w:val="en-US"/>
         </w:rPr>
-        <w:t xml:space="preserve">Parallelism is very important for </w:t>
-      </w:r>
-      <w:proofErr w:type="spellStart"/>
+        <w:t xml:space="preserve">Because of this fact, the system supports parallelism and simultaneous transactions according to the latest technologies in this field. For example, the DBMS uses </w:t>
+      </w:r>
       <w:r>
         <w:rPr>
           <w:rFonts w:ascii="Cambria" w:hAnsi="Cambria" w:cs="SFRM1000"/>
@@ -9322,17 +8705,17 @@
           <w:szCs w:val="24"/>
           <w:lang w:val="en-US"/>
         </w:rPr>
-        <w:t>myTaxiService</w:t>
-      </w:r>
-      <w:proofErr w:type="spellEnd"/>
+        <w:t>2PL + Timestamp</w:t>
+      </w:r>
       <w:r>
         <w:rPr>
           <w:rFonts w:ascii="Cambria" w:hAnsi="Cambria" w:cs="SFRM1000"/>
-          <w:sz w:val="24"/>
-          <w:szCs w:val="24"/>
-          <w:lang w:val="en-US"/>
-        </w:rPr>
-        <w:t xml:space="preserve"> service. We attend many requests: so parallel processing and dynamic queue management</w:t>
+          <w:i/>
+          <w:sz w:val="24"/>
+          <w:szCs w:val="24"/>
+          <w:lang w:val="en-US"/>
+        </w:rPr>
+        <w:t xml:space="preserve"> </w:t>
       </w:r>
       <w:r>
         <w:rPr>
@@ -9341,25 +8724,7 @@
           <w:szCs w:val="24"/>
           <w:lang w:val="en-US"/>
         </w:rPr>
-        <w:t xml:space="preserve"> </w:t>
-      </w:r>
-      <w:r>
-        <w:rPr>
-          <w:rFonts w:ascii="Cambria" w:hAnsi="Cambria" w:cs="SFRM1000"/>
-          <w:sz w:val="24"/>
-          <w:szCs w:val="24"/>
-          <w:lang w:val="en-US"/>
-        </w:rPr>
-        <w:t>are crucial.</w:t>
-      </w:r>
-      <w:r>
-        <w:rPr>
-          <w:rFonts w:ascii="Cambria" w:hAnsi="Cambria" w:cs="SFRM1000"/>
-          <w:sz w:val="24"/>
-          <w:szCs w:val="24"/>
-          <w:lang w:val="en-US"/>
-        </w:rPr>
-        <w:t xml:space="preserve"> </w:t>
+        <w:t>for the concurrency control.</w:t>
       </w:r>
     </w:p>
     <w:p>
@@ -9376,44 +8741,6 @@
           <w:lang w:val="en-US"/>
         </w:rPr>
       </w:pPr>
-      <w:r>
-        <w:rPr>
-          <w:rFonts w:ascii="Cambria" w:hAnsi="Cambria" w:cs="SFRM1000"/>
-          <w:sz w:val="24"/>
-          <w:szCs w:val="24"/>
-          <w:lang w:val="en-US"/>
-        </w:rPr>
-        <w:t xml:space="preserve">Because of this fact, the system supports parallelism and simultaneous transactions according to the latest technologies in this field. For example, the DBMS uses </w:t>
-      </w:r>
-      <w:r>
-        <w:rPr>
-          <w:rFonts w:ascii="Cambria" w:hAnsi="Cambria" w:cs="SFRM1000"/>
-          <w:i/>
-          <w:sz w:val="24"/>
-          <w:szCs w:val="24"/>
-          <w:lang w:val="en-US"/>
-        </w:rPr>
-        <w:t>2PL + Timestamp</w:t>
-      </w:r>
-      <w:r>
-        <w:rPr>
-          <w:rFonts w:ascii="Cambria" w:hAnsi="Cambria" w:cs="SFRM1000"/>
-          <w:i/>
-          <w:sz w:val="24"/>
-          <w:szCs w:val="24"/>
-          <w:lang w:val="en-US"/>
-        </w:rPr>
-        <w:t xml:space="preserve"> </w:t>
-      </w:r>
-      <w:r>
-        <w:rPr>
-          <w:rFonts w:ascii="Cambria" w:hAnsi="Cambria" w:cs="SFRM1000"/>
-          <w:sz w:val="24"/>
-          <w:szCs w:val="24"/>
-          <w:lang w:val="en-US"/>
-        </w:rPr>
-        <w:t>for the concurrency control.</w:t>
-      </w:r>
     </w:p>
     <w:p>
       <w:pPr>
@@ -9423,21 +8750,6 @@
         <w:spacing w:after="0" w:line="240" w:lineRule="auto"/>
         <w:jc w:val="both"/>
         <w:rPr>
-          <w:rFonts w:ascii="Cambria" w:hAnsi="Cambria" w:cs="SFRM1000"/>
-          <w:sz w:val="24"/>
-          <w:szCs w:val="24"/>
-          <w:lang w:val="en-US"/>
-        </w:rPr>
-      </w:pPr>
-    </w:p>
-    <w:p>
-      <w:pPr>
-        <w:autoSpaceDE w:val="0"/>
-        <w:autoSpaceDN w:val="0"/>
-        <w:adjustRightInd w:val="0"/>
-        <w:spacing w:after="0" w:line="240" w:lineRule="auto"/>
-        <w:jc w:val="both"/>
-        <w:rPr>
           <w:rFonts w:ascii="Cambria" w:hAnsi="Cambria" w:cs="SFBX1000"/>
           <w:sz w:val="24"/>
           <w:szCs w:val="24"/>
@@ -9964,7 +9276,6 @@
           <w:lang w:val="en-US"/>
         </w:rPr>
       </w:pPr>
-      <w:proofErr w:type="spellStart"/>
       <w:r>
         <w:rPr>
           <w:rFonts w:ascii="Cambria" w:hAnsi="Cambria"/>
@@ -9975,7 +9286,6 @@
         </w:rPr>
         <w:t>myTaxiService</w:t>
       </w:r>
-      <w:proofErr w:type="spellEnd"/>
       <w:r>
         <w:rPr>
           <w:rFonts w:ascii="Cambria" w:hAnsi="Cambria"/>
@@ -10124,6 +9434,7 @@
           <w:szCs w:val="24"/>
           <w:lang w:val="en-US"/>
         </w:rPr>
+        <w:lastRenderedPageBreak/>
         <w:t>The application’s code will follow the principles and standards of “</w:t>
       </w:r>
       <w:r>
@@ -10190,7 +9501,6 @@
         </w:rPr>
         <w:t xml:space="preserve"> design patterns using and so on). The full documentation of </w:t>
       </w:r>
-      <w:proofErr w:type="spellStart"/>
       <w:r>
         <w:rPr>
           <w:rFonts w:ascii="Cambria" w:hAnsi="Cambria"/>
@@ -10201,7 +9511,6 @@
         </w:rPr>
         <w:t>myTaxiService</w:t>
       </w:r>
-      <w:proofErr w:type="spellEnd"/>
       <w:r>
         <w:rPr>
           <w:rFonts w:ascii="Cambria" w:hAnsi="Cambria"/>
@@ -10209,17 +9518,7 @@
           <w:szCs w:val="24"/>
           <w:lang w:val="en-US"/>
         </w:rPr>
-        <w:t xml:space="preserve"> will be stored in TAXISPA. With these precautions, new </w:t>
-      </w:r>
-      <w:r>
-        <w:rPr>
-          <w:rFonts w:ascii="Cambria" w:hAnsi="Cambria"/>
-          <w:sz w:val="24"/>
-          <w:szCs w:val="24"/>
-          <w:lang w:val="en-US"/>
-        </w:rPr>
-        <w:lastRenderedPageBreak/>
-        <w:t xml:space="preserve">developers of the service will know how the system works in detail in order to ensure an optimal maintainability. </w:t>
+        <w:t xml:space="preserve"> will be stored in TAXISPA. With these precautions, new developers of the service will know how the system works in detail in order to ensure an optimal maintainability. </w:t>
       </w:r>
     </w:p>
     <w:p>
@@ -10743,27 +10042,7 @@
           <w:szCs w:val="24"/>
           <w:lang w:val="en-US"/>
         </w:rPr>
-        <w:t xml:space="preserve">To maintain this document as clean as possible we have decided to show UI mockups in another document named </w:t>
-      </w:r>
-      <w:proofErr w:type="spellStart"/>
-      <w:r>
-        <w:rPr>
-          <w:rFonts w:ascii="Cambria" w:hAnsi="Cambria"/>
-          <w:sz w:val="24"/>
-          <w:szCs w:val="24"/>
-          <w:lang w:val="en-US"/>
-        </w:rPr>
-        <w:t>blabla</w:t>
-      </w:r>
-      <w:proofErr w:type="spellEnd"/>
-      <w:r>
-        <w:rPr>
-          <w:rFonts w:ascii="Cambria" w:hAnsi="Cambria"/>
-          <w:sz w:val="24"/>
-          <w:szCs w:val="24"/>
-          <w:lang w:val="en-US"/>
-        </w:rPr>
-        <w:t>.</w:t>
+        <w:t>To maintain this document as clean as possible we have decided to show UI mockups in another document named blabla.</w:t>
       </w:r>
     </w:p>
     <w:p>
@@ -11160,7 +10439,7 @@
                                 <w:sz w:val="24"/>
                                 <w:szCs w:val="24"/>
                               </w:rPr>
-                              <w:t>10</w:t>
+                              <w:t>12</w:t>
                             </w:r>
                             <w:r>
                               <w:rPr>
@@ -11263,7 +10542,7 @@
                           <w:sz w:val="24"/>
                           <w:szCs w:val="24"/>
                         </w:rPr>
-                        <w:t>10</w:t>
+                        <w:t>12</w:t>
                       </w:r>
                       <w:r>
                         <w:rPr>
@@ -11640,6 +10919,92 @@
     </w:lvl>
   </w:abstractNum>
   <w:abstractNum w:abstractNumId="3">
+    <w:nsid w:val="1F4E2ACB"/>
+    <w:multiLevelType w:val="hybridMultilevel"/>
+    <w:tmpl w:val="D9F06F6A"/>
+    <w:lvl w:ilvl="0" w:tplc="0409000F">
+      <w:start w:val="1"/>
+      <w:numFmt w:val="decimal"/>
+      <w:lvlText w:val="%1."/>
+      <w:lvlJc w:val="left"/>
+      <w:pPr>
+        <w:ind w:left="720" w:hanging="360"/>
+      </w:pPr>
+    </w:lvl>
+    <w:lvl w:ilvl="1" w:tplc="04090019" w:tentative="1">
+      <w:start w:val="1"/>
+      <w:numFmt w:val="lowerLetter"/>
+      <w:lvlText w:val="%2."/>
+      <w:lvlJc w:val="left"/>
+      <w:pPr>
+        <w:ind w:left="1440" w:hanging="360"/>
+      </w:pPr>
+    </w:lvl>
+    <w:lvl w:ilvl="2" w:tplc="0409001B" w:tentative="1">
+      <w:start w:val="1"/>
+      <w:numFmt w:val="lowerRoman"/>
+      <w:lvlText w:val="%3."/>
+      <w:lvlJc w:val="right"/>
+      <w:pPr>
+        <w:ind w:left="2160" w:hanging="180"/>
+      </w:pPr>
+    </w:lvl>
+    <w:lvl w:ilvl="3" w:tplc="0409000F" w:tentative="1">
+      <w:start w:val="1"/>
+      <w:numFmt w:val="decimal"/>
+      <w:lvlText w:val="%4."/>
+      <w:lvlJc w:val="left"/>
+      <w:pPr>
+        <w:ind w:left="2880" w:hanging="360"/>
+      </w:pPr>
+    </w:lvl>
+    <w:lvl w:ilvl="4" w:tplc="04090019" w:tentative="1">
+      <w:start w:val="1"/>
+      <w:numFmt w:val="lowerLetter"/>
+      <w:lvlText w:val="%5."/>
+      <w:lvlJc w:val="left"/>
+      <w:pPr>
+        <w:ind w:left="3600" w:hanging="360"/>
+      </w:pPr>
+    </w:lvl>
+    <w:lvl w:ilvl="5" w:tplc="0409001B" w:tentative="1">
+      <w:start w:val="1"/>
+      <w:numFmt w:val="lowerRoman"/>
+      <w:lvlText w:val="%6."/>
+      <w:lvlJc w:val="right"/>
+      <w:pPr>
+        <w:ind w:left="4320" w:hanging="180"/>
+      </w:pPr>
+    </w:lvl>
+    <w:lvl w:ilvl="6" w:tplc="0409000F" w:tentative="1">
+      <w:start w:val="1"/>
+      <w:numFmt w:val="decimal"/>
+      <w:lvlText w:val="%7."/>
+      <w:lvlJc w:val="left"/>
+      <w:pPr>
+        <w:ind w:left="5040" w:hanging="360"/>
+      </w:pPr>
+    </w:lvl>
+    <w:lvl w:ilvl="7" w:tplc="04090019" w:tentative="1">
+      <w:start w:val="1"/>
+      <w:numFmt w:val="lowerLetter"/>
+      <w:lvlText w:val="%8."/>
+      <w:lvlJc w:val="left"/>
+      <w:pPr>
+        <w:ind w:left="5760" w:hanging="360"/>
+      </w:pPr>
+    </w:lvl>
+    <w:lvl w:ilvl="8" w:tplc="0409001B" w:tentative="1">
+      <w:start w:val="1"/>
+      <w:numFmt w:val="lowerRoman"/>
+      <w:lvlText w:val="%9."/>
+      <w:lvlJc w:val="right"/>
+      <w:pPr>
+        <w:ind w:left="6480" w:hanging="180"/>
+      </w:pPr>
+    </w:lvl>
+  </w:abstractNum>
+  <w:abstractNum w:abstractNumId="4">
     <w:nsid w:val="34136CF2"/>
     <w:multiLevelType w:val="hybridMultilevel"/>
     <w:tmpl w:val="6ECADD26"/>
@@ -11752,7 +11117,7 @@
       </w:rPr>
     </w:lvl>
   </w:abstractNum>
-  <w:abstractNum w:abstractNumId="4">
+  <w:abstractNum w:abstractNumId="5">
     <w:nsid w:val="375610B1"/>
     <w:multiLevelType w:val="hybridMultilevel"/>
     <w:tmpl w:val="1456A2A8"/>
@@ -11841,7 +11206,7 @@
       </w:pPr>
     </w:lvl>
   </w:abstractNum>
-  <w:abstractNum w:abstractNumId="5">
+  <w:abstractNum w:abstractNumId="6">
     <w:nsid w:val="3C250E37"/>
     <w:multiLevelType w:val="hybridMultilevel"/>
     <w:tmpl w:val="22880934"/>
@@ -11954,7 +11319,93 @@
       </w:rPr>
     </w:lvl>
   </w:abstractNum>
-  <w:abstractNum w:abstractNumId="6">
+  <w:abstractNum w:abstractNumId="7">
+    <w:nsid w:val="42BB322F"/>
+    <w:multiLevelType w:val="hybridMultilevel"/>
+    <w:tmpl w:val="ECF03248"/>
+    <w:lvl w:ilvl="0" w:tplc="0409000F">
+      <w:start w:val="1"/>
+      <w:numFmt w:val="decimal"/>
+      <w:lvlText w:val="%1."/>
+      <w:lvlJc w:val="left"/>
+      <w:pPr>
+        <w:ind w:left="1440" w:hanging="360"/>
+      </w:pPr>
+    </w:lvl>
+    <w:lvl w:ilvl="1" w:tplc="04090019" w:tentative="1">
+      <w:start w:val="1"/>
+      <w:numFmt w:val="lowerLetter"/>
+      <w:lvlText w:val="%2."/>
+      <w:lvlJc w:val="left"/>
+      <w:pPr>
+        <w:ind w:left="2160" w:hanging="360"/>
+      </w:pPr>
+    </w:lvl>
+    <w:lvl w:ilvl="2" w:tplc="0409001B" w:tentative="1">
+      <w:start w:val="1"/>
+      <w:numFmt w:val="lowerRoman"/>
+      <w:lvlText w:val="%3."/>
+      <w:lvlJc w:val="right"/>
+      <w:pPr>
+        <w:ind w:left="2880" w:hanging="180"/>
+      </w:pPr>
+    </w:lvl>
+    <w:lvl w:ilvl="3" w:tplc="0409000F" w:tentative="1">
+      <w:start w:val="1"/>
+      <w:numFmt w:val="decimal"/>
+      <w:lvlText w:val="%4."/>
+      <w:lvlJc w:val="left"/>
+      <w:pPr>
+        <w:ind w:left="3600" w:hanging="360"/>
+      </w:pPr>
+    </w:lvl>
+    <w:lvl w:ilvl="4" w:tplc="04090019" w:tentative="1">
+      <w:start w:val="1"/>
+      <w:numFmt w:val="lowerLetter"/>
+      <w:lvlText w:val="%5."/>
+      <w:lvlJc w:val="left"/>
+      <w:pPr>
+        <w:ind w:left="4320" w:hanging="360"/>
+      </w:pPr>
+    </w:lvl>
+    <w:lvl w:ilvl="5" w:tplc="0409001B" w:tentative="1">
+      <w:start w:val="1"/>
+      <w:numFmt w:val="lowerRoman"/>
+      <w:lvlText w:val="%6."/>
+      <w:lvlJc w:val="right"/>
+      <w:pPr>
+        <w:ind w:left="5040" w:hanging="180"/>
+      </w:pPr>
+    </w:lvl>
+    <w:lvl w:ilvl="6" w:tplc="0409000F" w:tentative="1">
+      <w:start w:val="1"/>
+      <w:numFmt w:val="decimal"/>
+      <w:lvlText w:val="%7."/>
+      <w:lvlJc w:val="left"/>
+      <w:pPr>
+        <w:ind w:left="5760" w:hanging="360"/>
+      </w:pPr>
+    </w:lvl>
+    <w:lvl w:ilvl="7" w:tplc="04090019" w:tentative="1">
+      <w:start w:val="1"/>
+      <w:numFmt w:val="lowerLetter"/>
+      <w:lvlText w:val="%8."/>
+      <w:lvlJc w:val="left"/>
+      <w:pPr>
+        <w:ind w:left="6480" w:hanging="360"/>
+      </w:pPr>
+    </w:lvl>
+    <w:lvl w:ilvl="8" w:tplc="0409001B" w:tentative="1">
+      <w:start w:val="1"/>
+      <w:numFmt w:val="lowerRoman"/>
+      <w:lvlText w:val="%9."/>
+      <w:lvlJc w:val="right"/>
+      <w:pPr>
+        <w:ind w:left="7200" w:hanging="180"/>
+      </w:pPr>
+    </w:lvl>
+  </w:abstractNum>
+  <w:abstractNum w:abstractNumId="8">
     <w:nsid w:val="4FC203DD"/>
     <w:multiLevelType w:val="multilevel"/>
     <w:tmpl w:val="CE287CA0"/>
@@ -12067,7 +11518,7 @@
       </w:rPr>
     </w:lvl>
   </w:abstractNum>
-  <w:abstractNum w:abstractNumId="7">
+  <w:abstractNum w:abstractNumId="9">
     <w:nsid w:val="5649034B"/>
     <w:multiLevelType w:val="hybridMultilevel"/>
     <w:tmpl w:val="374E0650"/>
@@ -12180,7 +11631,7 @@
       </w:rPr>
     </w:lvl>
   </w:abstractNum>
-  <w:abstractNum w:abstractNumId="8">
+  <w:abstractNum w:abstractNumId="10">
     <w:nsid w:val="5E220C3D"/>
     <w:multiLevelType w:val="hybridMultilevel"/>
     <w:tmpl w:val="4330FF8E"/>
@@ -12293,7 +11744,7 @@
       </w:rPr>
     </w:lvl>
   </w:abstractNum>
-  <w:abstractNum w:abstractNumId="9">
+  <w:abstractNum w:abstractNumId="11">
     <w:nsid w:val="631602FB"/>
     <w:multiLevelType w:val="multilevel"/>
     <w:tmpl w:val="AF223D18"/>
@@ -12406,7 +11857,7 @@
       </w:rPr>
     </w:lvl>
   </w:abstractNum>
-  <w:abstractNum w:abstractNumId="10">
+  <w:abstractNum w:abstractNumId="12">
     <w:nsid w:val="63575728"/>
     <w:multiLevelType w:val="multilevel"/>
     <w:tmpl w:val="9E2CAAF6"/>
@@ -12529,7 +11980,7 @@
       </w:rPr>
     </w:lvl>
   </w:abstractNum>
-  <w:abstractNum w:abstractNumId="11">
+  <w:abstractNum w:abstractNumId="13">
     <w:nsid w:val="6B9F7340"/>
     <w:multiLevelType w:val="hybridMultilevel"/>
     <w:tmpl w:val="6C324B74"/>
@@ -12642,7 +12093,7 @@
       </w:rPr>
     </w:lvl>
   </w:abstractNum>
-  <w:abstractNum w:abstractNumId="12">
+  <w:abstractNum w:abstractNumId="14">
     <w:nsid w:val="76501C80"/>
     <w:multiLevelType w:val="multilevel"/>
     <w:tmpl w:val="15189168"/>
@@ -12756,10 +12207,10 @@
     </w:lvl>
   </w:abstractNum>
   <w:num w:numId="1">
-    <w:abstractNumId w:val="10"/>
+    <w:abstractNumId w:val="12"/>
   </w:num>
   <w:num w:numId="2">
-    <w:abstractNumId w:val="6"/>
+    <w:abstractNumId w:val="8"/>
   </w:num>
   <w:num w:numId="3">
     <w:abstractNumId w:val="1"/>
@@ -12768,31 +12219,37 @@
     <w:abstractNumId w:val="2"/>
   </w:num>
   <w:num w:numId="5">
-    <w:abstractNumId w:val="7"/>
+    <w:abstractNumId w:val="9"/>
   </w:num>
   <w:num w:numId="6">
-    <w:abstractNumId w:val="11"/>
+    <w:abstractNumId w:val="13"/>
   </w:num>
   <w:num w:numId="7">
     <w:abstractNumId w:val="0"/>
   </w:num>
   <w:num w:numId="8">
-    <w:abstractNumId w:val="9"/>
+    <w:abstractNumId w:val="11"/>
   </w:num>
   <w:num w:numId="9">
-    <w:abstractNumId w:val="12"/>
+    <w:abstractNumId w:val="14"/>
   </w:num>
   <w:num w:numId="10">
+    <w:abstractNumId w:val="6"/>
+  </w:num>
+  <w:num w:numId="11">
+    <w:abstractNumId w:val="10"/>
+  </w:num>
+  <w:num w:numId="12">
     <w:abstractNumId w:val="5"/>
   </w:num>
-  <w:num w:numId="11">
-    <w:abstractNumId w:val="8"/>
-  </w:num>
-  <w:num w:numId="12">
+  <w:num w:numId="13">
     <w:abstractNumId w:val="4"/>
   </w:num>
-  <w:num w:numId="13">
+  <w:num w:numId="14">
     <w:abstractNumId w:val="3"/>
+  </w:num>
+  <w:num w:numId="15">
+    <w:abstractNumId w:val="7"/>
   </w:num>
 </w:numbering>
 </file>
@@ -14657,45 +14114,45 @@
     </dgm:pt>
   </dgm:ptLst>
   <dgm:cxnLst>
+    <dgm:cxn modelId="{A103AFFA-C2F6-F245-9B43-D4A0EC0D1624}" type="presOf" srcId="{6FF581C4-5EE0-6547-8B0A-4DD4E49DF7D5}" destId="{70788382-AA77-7C4C-A399-82382C8CD1E3}" srcOrd="0" destOrd="0" presId="urn:microsoft.com/office/officeart/2005/8/layout/bProcess3"/>
     <dgm:cxn modelId="{D23D9D9F-E230-B14F-8CC4-60EF1E62361C}" srcId="{7DBAA654-83A9-2749-9A11-3A2F0853292E}" destId="{9D0A3E8F-79EA-4741-B4AF-359BBF2AD54A}" srcOrd="1" destOrd="0" parTransId="{A68219EE-DDA5-6D44-931C-E2DD8411613C}" sibTransId="{56563E73-53C5-C242-B5DD-534CCEB5A55B}"/>
+    <dgm:cxn modelId="{1C39B840-A5A2-BD4B-A69D-2570949C901C}" type="presOf" srcId="{03689D08-8F94-B240-B093-204B4D1B1996}" destId="{F515C25C-FBC4-0A42-9BD8-739DB491DE01}" srcOrd="1" destOrd="0" presId="urn:microsoft.com/office/officeart/2005/8/layout/bProcess3"/>
+    <dgm:cxn modelId="{64BB2702-151A-4840-A748-BF70CB5E887A}" type="presOf" srcId="{7DBAA654-83A9-2749-9A11-3A2F0853292E}" destId="{379D3411-2CF2-1443-9DE7-1F3F74BE70B6}" srcOrd="0" destOrd="0" presId="urn:microsoft.com/office/officeart/2005/8/layout/bProcess3"/>
+    <dgm:cxn modelId="{81384A38-62DC-D24E-8F82-F61EB191E1D2}" type="presOf" srcId="{E1700588-AA9B-9044-98E5-A52BC9E980D8}" destId="{0D4A6B71-9678-E74B-A4F4-3D04D7F96F18}" srcOrd="1" destOrd="0" presId="urn:microsoft.com/office/officeart/2005/8/layout/bProcess3"/>
+    <dgm:cxn modelId="{717A959E-2E4B-0B4F-A27B-FAF87FCCE7AD}" type="presOf" srcId="{981B4EF9-7A3A-BE49-B6B6-0021D3615771}" destId="{CA2203B5-A4CA-2C4D-8577-50E3388F2246}" srcOrd="0" destOrd="0" presId="urn:microsoft.com/office/officeart/2005/8/layout/bProcess3"/>
+    <dgm:cxn modelId="{F611A931-AE36-1D47-A9AB-98057EB24D03}" type="presOf" srcId="{51AF1449-732A-7245-8907-3B0B474E6716}" destId="{08B24028-0337-A54F-863C-D83DC536E50D}" srcOrd="1" destOrd="0" presId="urn:microsoft.com/office/officeart/2005/8/layout/bProcess3"/>
+    <dgm:cxn modelId="{A8654E45-F3D8-B246-8FAB-2A664EBE1A7C}" type="presOf" srcId="{3ABC577C-D926-6C40-8609-A47272EDC0E8}" destId="{35CF6ACD-16BB-D44B-9967-A88BE4C856FA}" srcOrd="0" destOrd="0" presId="urn:microsoft.com/office/officeart/2005/8/layout/bProcess3"/>
+    <dgm:cxn modelId="{25AED97E-6764-D143-AE40-87C29A0AB208}" type="presOf" srcId="{C900A651-3FCA-634D-8E96-FB8C693E1E8F}" destId="{71E5BCB2-3AB6-4C42-9B09-A87936C7F001}" srcOrd="0" destOrd="0" presId="urn:microsoft.com/office/officeart/2005/8/layout/bProcess3"/>
+    <dgm:cxn modelId="{051FB0E7-C9F0-6E4D-89B5-7C16EBE5455A}" type="presOf" srcId="{3D31D781-DE26-FC46-87C5-81D28438E988}" destId="{5054442F-68CC-BA4D-A78B-D10165C93B35}" srcOrd="0" destOrd="0" presId="urn:microsoft.com/office/officeart/2005/8/layout/bProcess3"/>
     <dgm:cxn modelId="{CBA7B2CB-398D-0944-9097-F88E098803F8}" srcId="{7DBAA654-83A9-2749-9A11-3A2F0853292E}" destId="{981B4EF9-7A3A-BE49-B6B6-0021D3615771}" srcOrd="5" destOrd="0" parTransId="{036AB1F6-FA37-614F-A857-CA2CBEA75FF8}" sibTransId="{07202FE3-BBDD-A74E-9ED7-5FC69364AF9D}"/>
+    <dgm:cxn modelId="{A974B914-3379-C04D-ADC2-117BEA54D8A5}" type="presOf" srcId="{51AF1449-732A-7245-8907-3B0B474E6716}" destId="{70A625A3-B04D-314A-9454-BA7560E71142}" srcOrd="0" destOrd="0" presId="urn:microsoft.com/office/officeart/2005/8/layout/bProcess3"/>
     <dgm:cxn modelId="{A4DF705F-378F-3D46-8BF6-315C5DACB12C}" srcId="{7DBAA654-83A9-2749-9A11-3A2F0853292E}" destId="{3D31D781-DE26-FC46-87C5-81D28438E988}" srcOrd="4" destOrd="0" parTransId="{7FDE228D-3493-0041-A7C9-8BDABED610D5}" sibTransId="{51AF1449-732A-7245-8907-3B0B474E6716}"/>
     <dgm:cxn modelId="{9F7DBBD3-2135-334D-BDE9-A8ED29101BA4}" srcId="{7DBAA654-83A9-2749-9A11-3A2F0853292E}" destId="{3ABC577C-D926-6C40-8609-A47272EDC0E8}" srcOrd="3" destOrd="0" parTransId="{73D020D2-C3E5-6D4B-A74D-95AC52916961}" sibTransId="{E1700588-AA9B-9044-98E5-A52BC9E980D8}"/>
-    <dgm:cxn modelId="{3EBCE7DA-83D0-B74B-8E96-A401F01D2FEF}" type="presOf" srcId="{51AF1449-732A-7245-8907-3B0B474E6716}" destId="{70A625A3-B04D-314A-9454-BA7560E71142}" srcOrd="0" destOrd="0" presId="urn:microsoft.com/office/officeart/2005/8/layout/bProcess3"/>
+    <dgm:cxn modelId="{16B83C84-07D2-4F42-B42D-30DE2B2544A7}" type="presOf" srcId="{761D77BA-5704-3540-A64C-39623ABDE933}" destId="{2B850CA7-3DA8-704B-9542-29A27C4E6E8A}" srcOrd="0" destOrd="0" presId="urn:microsoft.com/office/officeart/2005/8/layout/bProcess3"/>
     <dgm:cxn modelId="{C9F771AC-35CF-1540-8F9B-A548A676FBEC}" srcId="{7DBAA654-83A9-2749-9A11-3A2F0853292E}" destId="{C900A651-3FCA-634D-8E96-FB8C693E1E8F}" srcOrd="0" destOrd="0" parTransId="{DC773397-72AF-3043-A26B-0B8B32D632B1}" sibTransId="{6FF581C4-5EE0-6547-8B0A-4DD4E49DF7D5}"/>
     <dgm:cxn modelId="{B40CF301-B877-0146-8F01-A4B49C9B78E2}" srcId="{7DBAA654-83A9-2749-9A11-3A2F0853292E}" destId="{761D77BA-5704-3540-A64C-39623ABDE933}" srcOrd="2" destOrd="0" parTransId="{0CEF3B97-E2A9-E04D-A0DB-EC66FC595157}" sibTransId="{03689D08-8F94-B240-B093-204B4D1B1996}"/>
-    <dgm:cxn modelId="{33C3BD96-E0D8-174F-AB3A-412C4ACBF396}" type="presOf" srcId="{E1700588-AA9B-9044-98E5-A52BC9E980D8}" destId="{0D4A6B71-9678-E74B-A4F4-3D04D7F96F18}" srcOrd="1" destOrd="0" presId="urn:microsoft.com/office/officeart/2005/8/layout/bProcess3"/>
-    <dgm:cxn modelId="{44223A43-01C2-0A44-9C26-A21D66C9B421}" type="presOf" srcId="{7DBAA654-83A9-2749-9A11-3A2F0853292E}" destId="{379D3411-2CF2-1443-9DE7-1F3F74BE70B6}" srcOrd="0" destOrd="0" presId="urn:microsoft.com/office/officeart/2005/8/layout/bProcess3"/>
-    <dgm:cxn modelId="{44417291-9C11-184A-9F7E-178AD950BCF5}" type="presOf" srcId="{03689D08-8F94-B240-B093-204B4D1B1996}" destId="{F515C25C-FBC4-0A42-9BD8-739DB491DE01}" srcOrd="1" destOrd="0" presId="urn:microsoft.com/office/officeart/2005/8/layout/bProcess3"/>
-    <dgm:cxn modelId="{E3354DE9-693E-3A43-9D3C-1255027B5B02}" type="presOf" srcId="{C900A651-3FCA-634D-8E96-FB8C693E1E8F}" destId="{71E5BCB2-3AB6-4C42-9B09-A87936C7F001}" srcOrd="0" destOrd="0" presId="urn:microsoft.com/office/officeart/2005/8/layout/bProcess3"/>
-    <dgm:cxn modelId="{A09956DA-E2F9-2D46-9F5F-059CFD3789DB}" type="presOf" srcId="{3ABC577C-D926-6C40-8609-A47272EDC0E8}" destId="{35CF6ACD-16BB-D44B-9967-A88BE4C856FA}" srcOrd="0" destOrd="0" presId="urn:microsoft.com/office/officeart/2005/8/layout/bProcess3"/>
-    <dgm:cxn modelId="{1EF12D4E-87F5-8E48-86FE-7E52457046B8}" type="presOf" srcId="{56563E73-53C5-C242-B5DD-534CCEB5A55B}" destId="{8845A127-0D85-A14A-94CB-F773727D4C9B}" srcOrd="1" destOrd="0" presId="urn:microsoft.com/office/officeart/2005/8/layout/bProcess3"/>
-    <dgm:cxn modelId="{F506113B-2ADD-E843-BC4E-9386252D58C2}" type="presOf" srcId="{03689D08-8F94-B240-B093-204B4D1B1996}" destId="{11041959-BAD3-494D-A0CA-60D08024935F}" srcOrd="0" destOrd="0" presId="urn:microsoft.com/office/officeart/2005/8/layout/bProcess3"/>
-    <dgm:cxn modelId="{CEEFD7F6-7A7B-E349-99C8-95A91FCF6D49}" type="presOf" srcId="{6FF581C4-5EE0-6547-8B0A-4DD4E49DF7D5}" destId="{70788382-AA77-7C4C-A399-82382C8CD1E3}" srcOrd="0" destOrd="0" presId="urn:microsoft.com/office/officeart/2005/8/layout/bProcess3"/>
-    <dgm:cxn modelId="{A853F8CA-0CEB-0D43-A5FD-106E8FD45B01}" type="presOf" srcId="{51AF1449-732A-7245-8907-3B0B474E6716}" destId="{08B24028-0337-A54F-863C-D83DC536E50D}" srcOrd="1" destOrd="0" presId="urn:microsoft.com/office/officeart/2005/8/layout/bProcess3"/>
-    <dgm:cxn modelId="{EE47CDA7-F108-EA46-B717-247CF91CF2B3}" type="presOf" srcId="{6FF581C4-5EE0-6547-8B0A-4DD4E49DF7D5}" destId="{EE2C3E7E-7411-F14A-B102-730D81D864D3}" srcOrd="1" destOrd="0" presId="urn:microsoft.com/office/officeart/2005/8/layout/bProcess3"/>
-    <dgm:cxn modelId="{59C44DC5-A8F5-5743-B302-901BD7E4590C}" type="presOf" srcId="{761D77BA-5704-3540-A64C-39623ABDE933}" destId="{2B850CA7-3DA8-704B-9542-29A27C4E6E8A}" srcOrd="0" destOrd="0" presId="urn:microsoft.com/office/officeart/2005/8/layout/bProcess3"/>
-    <dgm:cxn modelId="{041906E8-A240-8443-A64E-2AF08DE2BFF5}" type="presOf" srcId="{56563E73-53C5-C242-B5DD-534CCEB5A55B}" destId="{1AB89A78-53AA-8046-940B-4774F5E8A3F4}" srcOrd="0" destOrd="0" presId="urn:microsoft.com/office/officeart/2005/8/layout/bProcess3"/>
-    <dgm:cxn modelId="{BE2D85DB-040C-2F48-8AD5-722A6AD89ED5}" type="presOf" srcId="{981B4EF9-7A3A-BE49-B6B6-0021D3615771}" destId="{CA2203B5-A4CA-2C4D-8577-50E3388F2246}" srcOrd="0" destOrd="0" presId="urn:microsoft.com/office/officeart/2005/8/layout/bProcess3"/>
-    <dgm:cxn modelId="{7AD7049D-8CAE-D449-946D-9DC7AD914CB4}" type="presOf" srcId="{9D0A3E8F-79EA-4741-B4AF-359BBF2AD54A}" destId="{CB005E4D-98D2-5E43-A79A-01D73FA5246C}" srcOrd="0" destOrd="0" presId="urn:microsoft.com/office/officeart/2005/8/layout/bProcess3"/>
-    <dgm:cxn modelId="{2486D351-9562-3442-A79F-EAD0A5FB2383}" type="presOf" srcId="{E1700588-AA9B-9044-98E5-A52BC9E980D8}" destId="{BE891453-7A81-9745-80FE-393D0BD9F682}" srcOrd="0" destOrd="0" presId="urn:microsoft.com/office/officeart/2005/8/layout/bProcess3"/>
-    <dgm:cxn modelId="{758039EB-806D-3D4E-A572-64C2F8CB120E}" type="presOf" srcId="{3D31D781-DE26-FC46-87C5-81D28438E988}" destId="{5054442F-68CC-BA4D-A78B-D10165C93B35}" srcOrd="0" destOrd="0" presId="urn:microsoft.com/office/officeart/2005/8/layout/bProcess3"/>
-    <dgm:cxn modelId="{5E16C8C1-E95E-E145-AB97-64DCBC679007}" type="presParOf" srcId="{379D3411-2CF2-1443-9DE7-1F3F74BE70B6}" destId="{71E5BCB2-3AB6-4C42-9B09-A87936C7F001}" srcOrd="0" destOrd="0" presId="urn:microsoft.com/office/officeart/2005/8/layout/bProcess3"/>
-    <dgm:cxn modelId="{AD0C482B-4885-794B-9793-23D41EDAC2BD}" type="presParOf" srcId="{379D3411-2CF2-1443-9DE7-1F3F74BE70B6}" destId="{70788382-AA77-7C4C-A399-82382C8CD1E3}" srcOrd="1" destOrd="0" presId="urn:microsoft.com/office/officeart/2005/8/layout/bProcess3"/>
-    <dgm:cxn modelId="{251EF3D6-DC41-C741-9BFE-3C1142EAB4A5}" type="presParOf" srcId="{70788382-AA77-7C4C-A399-82382C8CD1E3}" destId="{EE2C3E7E-7411-F14A-B102-730D81D864D3}" srcOrd="0" destOrd="0" presId="urn:microsoft.com/office/officeart/2005/8/layout/bProcess3"/>
-    <dgm:cxn modelId="{A85E64DE-CB6C-954F-8998-93FF4CD7E9C0}" type="presParOf" srcId="{379D3411-2CF2-1443-9DE7-1F3F74BE70B6}" destId="{CB005E4D-98D2-5E43-A79A-01D73FA5246C}" srcOrd="2" destOrd="0" presId="urn:microsoft.com/office/officeart/2005/8/layout/bProcess3"/>
-    <dgm:cxn modelId="{78C640FC-352B-6742-A9FF-B09363BA50A0}" type="presParOf" srcId="{379D3411-2CF2-1443-9DE7-1F3F74BE70B6}" destId="{1AB89A78-53AA-8046-940B-4774F5E8A3F4}" srcOrd="3" destOrd="0" presId="urn:microsoft.com/office/officeart/2005/8/layout/bProcess3"/>
-    <dgm:cxn modelId="{1A1B81DB-E567-B34B-97BC-DAAF0CA250FB}" type="presParOf" srcId="{1AB89A78-53AA-8046-940B-4774F5E8A3F4}" destId="{8845A127-0D85-A14A-94CB-F773727D4C9B}" srcOrd="0" destOrd="0" presId="urn:microsoft.com/office/officeart/2005/8/layout/bProcess3"/>
-    <dgm:cxn modelId="{8E2BFB05-2674-1341-A057-FB6504A89E5D}" type="presParOf" srcId="{379D3411-2CF2-1443-9DE7-1F3F74BE70B6}" destId="{2B850CA7-3DA8-704B-9542-29A27C4E6E8A}" srcOrd="4" destOrd="0" presId="urn:microsoft.com/office/officeart/2005/8/layout/bProcess3"/>
-    <dgm:cxn modelId="{8B480E47-D96A-E64B-B1E0-66411F62658B}" type="presParOf" srcId="{379D3411-2CF2-1443-9DE7-1F3F74BE70B6}" destId="{11041959-BAD3-494D-A0CA-60D08024935F}" srcOrd="5" destOrd="0" presId="urn:microsoft.com/office/officeart/2005/8/layout/bProcess3"/>
-    <dgm:cxn modelId="{39292B3B-0A67-844A-A49F-8A082E451701}" type="presParOf" srcId="{11041959-BAD3-494D-A0CA-60D08024935F}" destId="{F515C25C-FBC4-0A42-9BD8-739DB491DE01}" srcOrd="0" destOrd="0" presId="urn:microsoft.com/office/officeart/2005/8/layout/bProcess3"/>
-    <dgm:cxn modelId="{8DDD967C-132F-9344-A58C-D0F87E374C77}" type="presParOf" srcId="{379D3411-2CF2-1443-9DE7-1F3F74BE70B6}" destId="{35CF6ACD-16BB-D44B-9967-A88BE4C856FA}" srcOrd="6" destOrd="0" presId="urn:microsoft.com/office/officeart/2005/8/layout/bProcess3"/>
-    <dgm:cxn modelId="{5E900B22-18D3-5546-A07F-9B88704FB6E0}" type="presParOf" srcId="{379D3411-2CF2-1443-9DE7-1F3F74BE70B6}" destId="{BE891453-7A81-9745-80FE-393D0BD9F682}" srcOrd="7" destOrd="0" presId="urn:microsoft.com/office/officeart/2005/8/layout/bProcess3"/>
-    <dgm:cxn modelId="{5F0FE42E-1B4F-4949-B779-978B3F0B4A7E}" type="presParOf" srcId="{BE891453-7A81-9745-80FE-393D0BD9F682}" destId="{0D4A6B71-9678-E74B-A4F4-3D04D7F96F18}" srcOrd="0" destOrd="0" presId="urn:microsoft.com/office/officeart/2005/8/layout/bProcess3"/>
-    <dgm:cxn modelId="{7854EC14-DF05-2D45-AB05-E66BD01026A1}" type="presParOf" srcId="{379D3411-2CF2-1443-9DE7-1F3F74BE70B6}" destId="{5054442F-68CC-BA4D-A78B-D10165C93B35}" srcOrd="8" destOrd="0" presId="urn:microsoft.com/office/officeart/2005/8/layout/bProcess3"/>
-    <dgm:cxn modelId="{4900348E-E1C7-2C47-A6C2-72FE97EDE4E0}" type="presParOf" srcId="{379D3411-2CF2-1443-9DE7-1F3F74BE70B6}" destId="{70A625A3-B04D-314A-9454-BA7560E71142}" srcOrd="9" destOrd="0" presId="urn:microsoft.com/office/officeart/2005/8/layout/bProcess3"/>
-    <dgm:cxn modelId="{55D164F9-EC1F-3D4F-958B-A7D5C9E0974E}" type="presParOf" srcId="{70A625A3-B04D-314A-9454-BA7560E71142}" destId="{08B24028-0337-A54F-863C-D83DC536E50D}" srcOrd="0" destOrd="0" presId="urn:microsoft.com/office/officeart/2005/8/layout/bProcess3"/>
-    <dgm:cxn modelId="{63412E12-5A99-3343-B237-5ABA67927C05}" type="presParOf" srcId="{379D3411-2CF2-1443-9DE7-1F3F74BE70B6}" destId="{CA2203B5-A4CA-2C4D-8577-50E3388F2246}" srcOrd="10" destOrd="0" presId="urn:microsoft.com/office/officeart/2005/8/layout/bProcess3"/>
+    <dgm:cxn modelId="{1791BBFE-DB46-C649-B6B5-820CC9A4D126}" type="presOf" srcId="{56563E73-53C5-C242-B5DD-534CCEB5A55B}" destId="{1AB89A78-53AA-8046-940B-4774F5E8A3F4}" srcOrd="0" destOrd="0" presId="urn:microsoft.com/office/officeart/2005/8/layout/bProcess3"/>
+    <dgm:cxn modelId="{74C4177E-6001-1846-939C-6C04ACE50D77}" type="presOf" srcId="{E1700588-AA9B-9044-98E5-A52BC9E980D8}" destId="{BE891453-7A81-9745-80FE-393D0BD9F682}" srcOrd="0" destOrd="0" presId="urn:microsoft.com/office/officeart/2005/8/layout/bProcess3"/>
+    <dgm:cxn modelId="{5D82574E-E335-5248-A2B9-F05535250773}" type="presOf" srcId="{6FF581C4-5EE0-6547-8B0A-4DD4E49DF7D5}" destId="{EE2C3E7E-7411-F14A-B102-730D81D864D3}" srcOrd="1" destOrd="0" presId="urn:microsoft.com/office/officeart/2005/8/layout/bProcess3"/>
+    <dgm:cxn modelId="{D98AAF3D-1BCC-2941-BF13-23249F8CC5D8}" type="presOf" srcId="{56563E73-53C5-C242-B5DD-534CCEB5A55B}" destId="{8845A127-0D85-A14A-94CB-F773727D4C9B}" srcOrd="1" destOrd="0" presId="urn:microsoft.com/office/officeart/2005/8/layout/bProcess3"/>
+    <dgm:cxn modelId="{5C54AFE3-5011-F343-A31B-F627E15B8549}" type="presOf" srcId="{9D0A3E8F-79EA-4741-B4AF-359BBF2AD54A}" destId="{CB005E4D-98D2-5E43-A79A-01D73FA5246C}" srcOrd="0" destOrd="0" presId="urn:microsoft.com/office/officeart/2005/8/layout/bProcess3"/>
+    <dgm:cxn modelId="{3F7D957C-1D2D-BA48-80D1-1BB8C0E02EDD}" type="presOf" srcId="{03689D08-8F94-B240-B093-204B4D1B1996}" destId="{11041959-BAD3-494D-A0CA-60D08024935F}" srcOrd="0" destOrd="0" presId="urn:microsoft.com/office/officeart/2005/8/layout/bProcess3"/>
+    <dgm:cxn modelId="{9604F21A-30E1-C14B-8C53-0FA4BBC38A19}" type="presParOf" srcId="{379D3411-2CF2-1443-9DE7-1F3F74BE70B6}" destId="{71E5BCB2-3AB6-4C42-9B09-A87936C7F001}" srcOrd="0" destOrd="0" presId="urn:microsoft.com/office/officeart/2005/8/layout/bProcess3"/>
+    <dgm:cxn modelId="{311980CE-4BB0-6D42-8706-14907E81FB58}" type="presParOf" srcId="{379D3411-2CF2-1443-9DE7-1F3F74BE70B6}" destId="{70788382-AA77-7C4C-A399-82382C8CD1E3}" srcOrd="1" destOrd="0" presId="urn:microsoft.com/office/officeart/2005/8/layout/bProcess3"/>
+    <dgm:cxn modelId="{C872297F-4C63-754B-BA47-21DB30EC7EBB}" type="presParOf" srcId="{70788382-AA77-7C4C-A399-82382C8CD1E3}" destId="{EE2C3E7E-7411-F14A-B102-730D81D864D3}" srcOrd="0" destOrd="0" presId="urn:microsoft.com/office/officeart/2005/8/layout/bProcess3"/>
+    <dgm:cxn modelId="{ECCD208B-AE11-BB4B-9BB5-029301FC56EA}" type="presParOf" srcId="{379D3411-2CF2-1443-9DE7-1F3F74BE70B6}" destId="{CB005E4D-98D2-5E43-A79A-01D73FA5246C}" srcOrd="2" destOrd="0" presId="urn:microsoft.com/office/officeart/2005/8/layout/bProcess3"/>
+    <dgm:cxn modelId="{7D873FAF-19B5-0C41-A304-6751DD1B462F}" type="presParOf" srcId="{379D3411-2CF2-1443-9DE7-1F3F74BE70B6}" destId="{1AB89A78-53AA-8046-940B-4774F5E8A3F4}" srcOrd="3" destOrd="0" presId="urn:microsoft.com/office/officeart/2005/8/layout/bProcess3"/>
+    <dgm:cxn modelId="{3F00ACFC-D939-EB43-8787-7BBCD7882B77}" type="presParOf" srcId="{1AB89A78-53AA-8046-940B-4774F5E8A3F4}" destId="{8845A127-0D85-A14A-94CB-F773727D4C9B}" srcOrd="0" destOrd="0" presId="urn:microsoft.com/office/officeart/2005/8/layout/bProcess3"/>
+    <dgm:cxn modelId="{14E409FC-BD66-B148-B54C-DAE220B1E3CF}" type="presParOf" srcId="{379D3411-2CF2-1443-9DE7-1F3F74BE70B6}" destId="{2B850CA7-3DA8-704B-9542-29A27C4E6E8A}" srcOrd="4" destOrd="0" presId="urn:microsoft.com/office/officeart/2005/8/layout/bProcess3"/>
+    <dgm:cxn modelId="{005FC8FA-C420-AE49-B11A-5A21D5CA96BE}" type="presParOf" srcId="{379D3411-2CF2-1443-9DE7-1F3F74BE70B6}" destId="{11041959-BAD3-494D-A0CA-60D08024935F}" srcOrd="5" destOrd="0" presId="urn:microsoft.com/office/officeart/2005/8/layout/bProcess3"/>
+    <dgm:cxn modelId="{67D45A54-9C7A-4041-A709-6F20A86DF111}" type="presParOf" srcId="{11041959-BAD3-494D-A0CA-60D08024935F}" destId="{F515C25C-FBC4-0A42-9BD8-739DB491DE01}" srcOrd="0" destOrd="0" presId="urn:microsoft.com/office/officeart/2005/8/layout/bProcess3"/>
+    <dgm:cxn modelId="{DCC2C50A-83AB-1F44-80ED-9CDE988DAC1E}" type="presParOf" srcId="{379D3411-2CF2-1443-9DE7-1F3F74BE70B6}" destId="{35CF6ACD-16BB-D44B-9967-A88BE4C856FA}" srcOrd="6" destOrd="0" presId="urn:microsoft.com/office/officeart/2005/8/layout/bProcess3"/>
+    <dgm:cxn modelId="{ADF00EE2-B382-F349-8776-8D03EA9D1A50}" type="presParOf" srcId="{379D3411-2CF2-1443-9DE7-1F3F74BE70B6}" destId="{BE891453-7A81-9745-80FE-393D0BD9F682}" srcOrd="7" destOrd="0" presId="urn:microsoft.com/office/officeart/2005/8/layout/bProcess3"/>
+    <dgm:cxn modelId="{C832F581-5B6D-9E4B-8013-F8A81E4B2C29}" type="presParOf" srcId="{BE891453-7A81-9745-80FE-393D0BD9F682}" destId="{0D4A6B71-9678-E74B-A4F4-3D04D7F96F18}" srcOrd="0" destOrd="0" presId="urn:microsoft.com/office/officeart/2005/8/layout/bProcess3"/>
+    <dgm:cxn modelId="{8AC6BBDD-CD2B-2647-8544-2770DEDEC71E}" type="presParOf" srcId="{379D3411-2CF2-1443-9DE7-1F3F74BE70B6}" destId="{5054442F-68CC-BA4D-A78B-D10165C93B35}" srcOrd="8" destOrd="0" presId="urn:microsoft.com/office/officeart/2005/8/layout/bProcess3"/>
+    <dgm:cxn modelId="{F8D94828-5551-184E-81FC-4EF930A0FA5F}" type="presParOf" srcId="{379D3411-2CF2-1443-9DE7-1F3F74BE70B6}" destId="{70A625A3-B04D-314A-9454-BA7560E71142}" srcOrd="9" destOrd="0" presId="urn:microsoft.com/office/officeart/2005/8/layout/bProcess3"/>
+    <dgm:cxn modelId="{361D03BF-7D2A-A246-9710-659DE74CA14B}" type="presParOf" srcId="{70A625A3-B04D-314A-9454-BA7560E71142}" destId="{08B24028-0337-A54F-863C-D83DC536E50D}" srcOrd="0" destOrd="0" presId="urn:microsoft.com/office/officeart/2005/8/layout/bProcess3"/>
+    <dgm:cxn modelId="{05AE15C4-429B-554D-B3D7-A55F902D7206}" type="presParOf" srcId="{379D3411-2CF2-1443-9DE7-1F3F74BE70B6}" destId="{CA2203B5-A4CA-2C4D-8577-50E3388F2246}" srcOrd="10" destOrd="0" presId="urn:microsoft.com/office/officeart/2005/8/layout/bProcess3"/>
   </dgm:cxnLst>
   <dgm:bg/>
   <dgm:whole>

</xml_diff>